<commit_message>
Fixed check boxes. Removed checks so everything is blank when it's first opened.
</commit_message>
<xml_diff>
--- a/WSUS - Setup Connected and Disconnected Servers.docx
+++ b/WSUS - Setup Connected and Disconnected Servers.docx
@@ -36,24 +36,20 @@
       </w:pPr>
       <w:sdt>
         <w:sdtPr>
-          <w:rPr>
-            <w:b/>
-          </w:rPr>
           <w:id w:val="1206219333"/>
           <w14:checkbox>
-            <w14:checked w14:val="1"/>
-            <w14:checkedState w14:val="2612" w14:font="MS Gothic"/>
-            <w14:uncheckedState w14:val="2610" w14:font="MS Gothic"/>
-          </w14:checkbox>
-        </w:sdtPr>
-        <w:sdtEndPr/>
-        <w:sdtContent>
-          <w:r>
-            <w:rPr>
-              <w:rFonts w:ascii="MS Gothic" w:eastAsia="MS Gothic" w:hAnsi="MS Gothic" w:hint="eastAsia"/>
-              <w:b/>
-            </w:rPr>
-            <w:t>☒</w:t>
+            <w14:checked w14:val="0"/>
+            <w14:checkedState w14:val="2612" w14:font="MS Gothic"/>
+            <w14:uncheckedState w14:val="2610" w14:font="MS Gothic"/>
+          </w14:checkbox>
+        </w:sdtPr>
+        <w:sdtEndPr/>
+        <w:sdtContent>
+          <w:r>
+            <w:rPr>
+              <w:rFonts w:ascii="MS Gothic" w:eastAsia="MS Gothic" w:hAnsi="MS Gothic" w:hint="eastAsia"/>
+            </w:rPr>
+            <w:t>☐</w:t>
           </w:r>
         </w:sdtContent>
       </w:sdt>
@@ -83,9 +79,6 @@
       </w:pPr>
       <w:sdt>
         <w:sdtPr>
-          <w:rPr>
-            <w:b/>
-          </w:rPr>
           <w:id w:val="-1283107666"/>
           <w14:checkbox>
             <w14:checked w14:val="0"/>
@@ -98,7 +91,6 @@
           <w:r>
             <w:rPr>
               <w:rFonts w:ascii="MS Gothic" w:eastAsia="MS Gothic" w:hAnsi="MS Gothic" w:hint="eastAsia"/>
-              <w:b/>
             </w:rPr>
             <w:t>☐</w:t>
           </w:r>
@@ -151,9 +143,6 @@
       </w:pPr>
       <w:sdt>
         <w:sdtPr>
-          <w:rPr>
-            <w:b/>
-          </w:rPr>
           <w:id w:val="-2129459089"/>
           <w14:checkbox>
             <w14:checked w14:val="0"/>
@@ -166,7 +155,6 @@
           <w:r>
             <w:rPr>
               <w:rFonts w:ascii="MS Gothic" w:eastAsia="MS Gothic" w:hAnsi="MS Gothic" w:hint="eastAsia"/>
-              <w:b/>
             </w:rPr>
             <w:t>☐</w:t>
           </w:r>
@@ -198,9 +186,6 @@
       </w:pPr>
       <w:sdt>
         <w:sdtPr>
-          <w:rPr>
-            <w:b/>
-          </w:rPr>
           <w:id w:val="-553856569"/>
           <w14:checkbox>
             <w14:checked w14:val="0"/>
@@ -213,7 +198,6 @@
           <w:r>
             <w:rPr>
               <w:rFonts w:ascii="MS Gothic" w:eastAsia="MS Gothic" w:hAnsi="MS Gothic" w:hint="eastAsia"/>
-              <w:b/>
             </w:rPr>
             <w:t>☐</w:t>
           </w:r>
@@ -288,9 +272,6 @@
       </w:pPr>
       <w:sdt>
         <w:sdtPr>
-          <w:rPr>
-            <w:b/>
-          </w:rPr>
           <w:id w:val="-610599379"/>
           <w14:checkbox>
             <w14:checked w14:val="0"/>
@@ -303,7 +284,6 @@
           <w:r>
             <w:rPr>
               <w:rFonts w:ascii="MS Gothic" w:eastAsia="MS Gothic" w:hAnsi="MS Gothic" w:hint="eastAsia"/>
-              <w:b/>
             </w:rPr>
             <w:t>☐</w:t>
           </w:r>
@@ -464,9 +444,6 @@
       </w:pPr>
       <w:sdt>
         <w:sdtPr>
-          <w:rPr>
-            <w:b/>
-          </w:rPr>
           <w:id w:val="-1277399604"/>
           <w14:checkbox>
             <w14:checked w14:val="0"/>
@@ -479,7 +456,6 @@
           <w:r>
             <w:rPr>
               <w:rFonts w:ascii="MS Gothic" w:eastAsia="MS Gothic" w:hAnsi="MS Gothic" w:hint="eastAsia"/>
-              <w:b/>
             </w:rPr>
             <w:t>☐</w:t>
           </w:r>
@@ -590,9 +566,6 @@
       </w:pPr>
       <w:sdt>
         <w:sdtPr>
-          <w:rPr>
-            <w:b/>
-          </w:rPr>
           <w:id w:val="1047647831"/>
           <w14:checkbox>
             <w14:checked w14:val="0"/>
@@ -605,7 +578,6 @@
           <w:r>
             <w:rPr>
               <w:rFonts w:ascii="MS Gothic" w:eastAsia="MS Gothic" w:hAnsi="MS Gothic" w:hint="eastAsia"/>
-              <w:b/>
             </w:rPr>
             <w:t>☐</w:t>
           </w:r>
@@ -1097,6 +1069,7 @@
             <w14:uncheckedState w14:val="2610" w14:font="MS Gothic"/>
           </w14:checkbox>
         </w:sdtPr>
+        <w:sdtEndPr/>
         <w:sdtContent>
           <w:r>
             <w:rPr>
@@ -1126,8 +1099,6 @@
       <w:r>
         <w:t xml:space="preserve"> folder to be transferred to the disconnected WSUS server.</w:t>
       </w:r>
-      <w:bookmarkStart w:id="0" w:name="_GoBack"/>
-      <w:bookmarkEnd w:id="0"/>
     </w:p>
     <w:p>
       <w:pPr>
@@ -1146,6 +1117,7 @@
             <w14:uncheckedState w14:val="2610" w14:font="MS Gothic"/>
           </w14:checkbox>
         </w:sdtPr>
+        <w:sdtEndPr/>
         <w:sdtContent>
           <w:r>
             <w:rPr>
@@ -1206,24 +1178,20 @@
       </w:pPr>
       <w:sdt>
         <w:sdtPr>
-          <w:rPr>
-            <w:b/>
-          </w:rPr>
           <w:id w:val="1656569504"/>
           <w14:checkbox>
-            <w14:checked w14:val="1"/>
-            <w14:checkedState w14:val="2612" w14:font="MS Gothic"/>
-            <w14:uncheckedState w14:val="2610" w14:font="MS Gothic"/>
-          </w14:checkbox>
-        </w:sdtPr>
-        <w:sdtEndPr/>
-        <w:sdtContent>
-          <w:r>
-            <w:rPr>
-              <w:rFonts w:ascii="MS Gothic" w:eastAsia="MS Gothic" w:hAnsi="MS Gothic" w:hint="eastAsia"/>
-              <w:b/>
-            </w:rPr>
-            <w:t>☒</w:t>
+            <w14:checked w14:val="0"/>
+            <w14:checkedState w14:val="2612" w14:font="MS Gothic"/>
+            <w14:uncheckedState w14:val="2610" w14:font="MS Gothic"/>
+          </w14:checkbox>
+        </w:sdtPr>
+        <w:sdtEndPr/>
+        <w:sdtContent>
+          <w:r>
+            <w:rPr>
+              <w:rFonts w:ascii="MS Gothic" w:eastAsia="MS Gothic" w:hAnsi="MS Gothic" w:hint="eastAsia"/>
+            </w:rPr>
+            <w:t>☐</w:t>
           </w:r>
         </w:sdtContent>
       </w:sdt>
@@ -1253,24 +1221,20 @@
       </w:pPr>
       <w:sdt>
         <w:sdtPr>
-          <w:rPr>
-            <w:b/>
-          </w:rPr>
           <w:id w:val="-284581547"/>
           <w14:checkbox>
-            <w14:checked w14:val="1"/>
-            <w14:checkedState w14:val="2612" w14:font="MS Gothic"/>
-            <w14:uncheckedState w14:val="2610" w14:font="MS Gothic"/>
-          </w14:checkbox>
-        </w:sdtPr>
-        <w:sdtEndPr/>
-        <w:sdtContent>
-          <w:r>
-            <w:rPr>
-              <w:rFonts w:ascii="MS Gothic" w:eastAsia="MS Gothic" w:hAnsi="MS Gothic" w:hint="eastAsia"/>
-              <w:b/>
-            </w:rPr>
-            <w:t>☒</w:t>
+            <w14:checked w14:val="0"/>
+            <w14:checkedState w14:val="2612" w14:font="MS Gothic"/>
+            <w14:uncheckedState w14:val="2610" w14:font="MS Gothic"/>
+          </w14:checkbox>
+        </w:sdtPr>
+        <w:sdtEndPr/>
+        <w:sdtContent>
+          <w:r>
+            <w:rPr>
+              <w:rFonts w:ascii="MS Gothic" w:eastAsia="MS Gothic" w:hAnsi="MS Gothic" w:hint="eastAsia"/>
+            </w:rPr>
+            <w:t>☐</w:t>
           </w:r>
         </w:sdtContent>
       </w:sdt>
@@ -1300,24 +1264,20 @@
       </w:pPr>
       <w:sdt>
         <w:sdtPr>
-          <w:rPr>
-            <w:b/>
-          </w:rPr>
           <w:id w:val="442656408"/>
           <w14:checkbox>
-            <w14:checked w14:val="1"/>
-            <w14:checkedState w14:val="2612" w14:font="MS Gothic"/>
-            <w14:uncheckedState w14:val="2610" w14:font="MS Gothic"/>
-          </w14:checkbox>
-        </w:sdtPr>
-        <w:sdtEndPr/>
-        <w:sdtContent>
-          <w:r>
-            <w:rPr>
-              <w:rFonts w:ascii="MS Gothic" w:eastAsia="MS Gothic" w:hAnsi="MS Gothic" w:hint="eastAsia"/>
-              <w:b/>
-            </w:rPr>
-            <w:t>☒</w:t>
+            <w14:checked w14:val="0"/>
+            <w14:checkedState w14:val="2612" w14:font="MS Gothic"/>
+            <w14:uncheckedState w14:val="2610" w14:font="MS Gothic"/>
+          </w14:checkbox>
+        </w:sdtPr>
+        <w:sdtEndPr/>
+        <w:sdtContent>
+          <w:r>
+            <w:rPr>
+              <w:rFonts w:ascii="MS Gothic" w:eastAsia="MS Gothic" w:hAnsi="MS Gothic" w:hint="eastAsia"/>
+            </w:rPr>
+            <w:t>☐</w:t>
           </w:r>
         </w:sdtContent>
       </w:sdt>
@@ -1343,18 +1303,18 @@
         <w:sdtPr>
           <w:id w:val="1965609551"/>
           <w14:checkbox>
-            <w14:checked w14:val="1"/>
-            <w14:checkedState w14:val="2612" w14:font="MS Gothic"/>
-            <w14:uncheckedState w14:val="2610" w14:font="MS Gothic"/>
-          </w14:checkbox>
-        </w:sdtPr>
-        <w:sdtEndPr/>
-        <w:sdtContent>
-          <w:r>
-            <w:rPr>
-              <w:rFonts w:ascii="MS Gothic" w:eastAsia="MS Gothic" w:hAnsi="MS Gothic" w:hint="eastAsia"/>
-            </w:rPr>
-            <w:t>☒</w:t>
+            <w14:checked w14:val="0"/>
+            <w14:checkedState w14:val="2612" w14:font="MS Gothic"/>
+            <w14:uncheckedState w14:val="2610" w14:font="MS Gothic"/>
+          </w14:checkbox>
+        </w:sdtPr>
+        <w:sdtEndPr/>
+        <w:sdtContent>
+          <w:r>
+            <w:rPr>
+              <w:rFonts w:ascii="MS Gothic" w:eastAsia="MS Gothic" w:hAnsi="MS Gothic" w:hint="eastAsia"/>
+            </w:rPr>
+            <w:t>☐</w:t>
           </w:r>
         </w:sdtContent>
       </w:sdt>
@@ -1402,24 +1362,20 @@
       </w:pPr>
       <w:sdt>
         <w:sdtPr>
-          <w:rPr>
-            <w:b/>
-          </w:rPr>
           <w:id w:val="-1824107765"/>
           <w14:checkbox>
-            <w14:checked w14:val="1"/>
-            <w14:checkedState w14:val="2612" w14:font="MS Gothic"/>
-            <w14:uncheckedState w14:val="2610" w14:font="MS Gothic"/>
-          </w14:checkbox>
-        </w:sdtPr>
-        <w:sdtEndPr/>
-        <w:sdtContent>
-          <w:r>
-            <w:rPr>
-              <w:rFonts w:ascii="MS Gothic" w:eastAsia="MS Gothic" w:hAnsi="MS Gothic" w:hint="eastAsia"/>
-              <w:b/>
-            </w:rPr>
-            <w:t>☒</w:t>
+            <w14:checked w14:val="0"/>
+            <w14:checkedState w14:val="2612" w14:font="MS Gothic"/>
+            <w14:uncheckedState w14:val="2610" w14:font="MS Gothic"/>
+          </w14:checkbox>
+        </w:sdtPr>
+        <w:sdtEndPr/>
+        <w:sdtContent>
+          <w:r>
+            <w:rPr>
+              <w:rFonts w:ascii="MS Gothic" w:eastAsia="MS Gothic" w:hAnsi="MS Gothic" w:hint="eastAsia"/>
+            </w:rPr>
+            <w:t>☐</w:t>
           </w:r>
         </w:sdtContent>
       </w:sdt>
@@ -1451,18 +1407,18 @@
         <w:sdtPr>
           <w:id w:val="-1109967244"/>
           <w14:checkbox>
-            <w14:checked w14:val="1"/>
-            <w14:checkedState w14:val="2612" w14:font="MS Gothic"/>
-            <w14:uncheckedState w14:val="2610" w14:font="MS Gothic"/>
-          </w14:checkbox>
-        </w:sdtPr>
-        <w:sdtEndPr/>
-        <w:sdtContent>
-          <w:r>
-            <w:rPr>
-              <w:rFonts w:ascii="MS Gothic" w:eastAsia="MS Gothic" w:hAnsi="MS Gothic" w:hint="eastAsia"/>
-            </w:rPr>
-            <w:t>☒</w:t>
+            <w14:checked w14:val="0"/>
+            <w14:checkedState w14:val="2612" w14:font="MS Gothic"/>
+            <w14:uncheckedState w14:val="2610" w14:font="MS Gothic"/>
+          </w14:checkbox>
+        </w:sdtPr>
+        <w:sdtEndPr/>
+        <w:sdtContent>
+          <w:r>
+            <w:rPr>
+              <w:rFonts w:ascii="MS Gothic" w:eastAsia="MS Gothic" w:hAnsi="MS Gothic" w:hint="eastAsia"/>
+            </w:rPr>
+            <w:t>☐</w:t>
           </w:r>
         </w:sdtContent>
       </w:sdt>
@@ -1520,18 +1476,18 @@
         <w:sdtPr>
           <w:id w:val="763499145"/>
           <w14:checkbox>
-            <w14:checked w14:val="1"/>
-            <w14:checkedState w14:val="2612" w14:font="MS Gothic"/>
-            <w14:uncheckedState w14:val="2610" w14:font="MS Gothic"/>
-          </w14:checkbox>
-        </w:sdtPr>
-        <w:sdtEndPr/>
-        <w:sdtContent>
-          <w:r>
-            <w:rPr>
-              <w:rFonts w:ascii="MS Gothic" w:eastAsia="MS Gothic" w:hAnsi="MS Gothic" w:hint="eastAsia"/>
-            </w:rPr>
-            <w:t>☒</w:t>
+            <w14:checked w14:val="0"/>
+            <w14:checkedState w14:val="2612" w14:font="MS Gothic"/>
+            <w14:uncheckedState w14:val="2610" w14:font="MS Gothic"/>
+          </w14:checkbox>
+        </w:sdtPr>
+        <w:sdtEndPr/>
+        <w:sdtContent>
+          <w:r>
+            <w:rPr>
+              <w:rFonts w:ascii="MS Gothic" w:eastAsia="MS Gothic" w:hAnsi="MS Gothic" w:hint="eastAsia"/>
+            </w:rPr>
+            <w:t>☐</w:t>
           </w:r>
         </w:sdtContent>
       </w:sdt>
@@ -1569,24 +1525,20 @@
       </w:pPr>
       <w:sdt>
         <w:sdtPr>
-          <w:rPr>
-            <w:b/>
-          </w:rPr>
           <w:id w:val="1634905911"/>
           <w14:checkbox>
-            <w14:checked w14:val="1"/>
-            <w14:checkedState w14:val="2612" w14:font="MS Gothic"/>
-            <w14:uncheckedState w14:val="2610" w14:font="MS Gothic"/>
-          </w14:checkbox>
-        </w:sdtPr>
-        <w:sdtEndPr/>
-        <w:sdtContent>
-          <w:r>
-            <w:rPr>
-              <w:rFonts w:ascii="MS Gothic" w:eastAsia="MS Gothic" w:hAnsi="MS Gothic" w:hint="eastAsia"/>
-              <w:b/>
-            </w:rPr>
-            <w:t>☒</w:t>
+            <w14:checked w14:val="0"/>
+            <w14:checkedState w14:val="2612" w14:font="MS Gothic"/>
+            <w14:uncheckedState w14:val="2610" w14:font="MS Gothic"/>
+          </w14:checkbox>
+        </w:sdtPr>
+        <w:sdtEndPr/>
+        <w:sdtContent>
+          <w:r>
+            <w:rPr>
+              <w:rFonts w:ascii="MS Gothic" w:eastAsia="MS Gothic" w:hAnsi="MS Gothic" w:hint="eastAsia"/>
+            </w:rPr>
+            <w:t>☐</w:t>
           </w:r>
         </w:sdtContent>
       </w:sdt>
@@ -1616,24 +1568,20 @@
       </w:pPr>
       <w:sdt>
         <w:sdtPr>
-          <w:rPr>
-            <w:b/>
-          </w:rPr>
           <w:id w:val="1351217296"/>
           <w14:checkbox>
-            <w14:checked w14:val="1"/>
-            <w14:checkedState w14:val="2612" w14:font="MS Gothic"/>
-            <w14:uncheckedState w14:val="2610" w14:font="MS Gothic"/>
-          </w14:checkbox>
-        </w:sdtPr>
-        <w:sdtEndPr/>
-        <w:sdtContent>
-          <w:r>
-            <w:rPr>
-              <w:rFonts w:ascii="MS Gothic" w:eastAsia="MS Gothic" w:hAnsi="MS Gothic" w:hint="eastAsia"/>
-              <w:b/>
-            </w:rPr>
-            <w:t>☒</w:t>
+            <w14:checked w14:val="0"/>
+            <w14:checkedState w14:val="2612" w14:font="MS Gothic"/>
+            <w14:uncheckedState w14:val="2610" w14:font="MS Gothic"/>
+          </w14:checkbox>
+        </w:sdtPr>
+        <w:sdtEndPr/>
+        <w:sdtContent>
+          <w:r>
+            <w:rPr>
+              <w:rFonts w:ascii="MS Gothic" w:eastAsia="MS Gothic" w:hAnsi="MS Gothic" w:hint="eastAsia"/>
+            </w:rPr>
+            <w:t>☐</w:t>
           </w:r>
         </w:sdtContent>
       </w:sdt>
@@ -1662,18 +1610,18 @@
         <w:sdtPr>
           <w:id w:val="648475791"/>
           <w14:checkbox>
-            <w14:checked w14:val="1"/>
-            <w14:checkedState w14:val="2612" w14:font="MS Gothic"/>
-            <w14:uncheckedState w14:val="2610" w14:font="MS Gothic"/>
-          </w14:checkbox>
-        </w:sdtPr>
-        <w:sdtEndPr/>
-        <w:sdtContent>
-          <w:r>
-            <w:rPr>
-              <w:rFonts w:ascii="MS Gothic" w:eastAsia="MS Gothic" w:hAnsi="MS Gothic" w:hint="eastAsia"/>
-            </w:rPr>
-            <w:t>☒</w:t>
+            <w14:checked w14:val="0"/>
+            <w14:checkedState w14:val="2612" w14:font="MS Gothic"/>
+            <w14:uncheckedState w14:val="2610" w14:font="MS Gothic"/>
+          </w14:checkbox>
+        </w:sdtPr>
+        <w:sdtEndPr/>
+        <w:sdtContent>
+          <w:r>
+            <w:rPr>
+              <w:rFonts w:ascii="MS Gothic" w:eastAsia="MS Gothic" w:hAnsi="MS Gothic" w:hint="eastAsia"/>
+            </w:rPr>
+            <w:t>☐</w:t>
           </w:r>
         </w:sdtContent>
       </w:sdt>
@@ -1702,18 +1650,18 @@
         <w:sdtPr>
           <w:id w:val="2063826006"/>
           <w14:checkbox>
-            <w14:checked w14:val="1"/>
-            <w14:checkedState w14:val="2612" w14:font="MS Gothic"/>
-            <w14:uncheckedState w14:val="2610" w14:font="MS Gothic"/>
-          </w14:checkbox>
-        </w:sdtPr>
-        <w:sdtEndPr/>
-        <w:sdtContent>
-          <w:r>
-            <w:rPr>
-              <w:rFonts w:ascii="MS Gothic" w:eastAsia="MS Gothic" w:hAnsi="MS Gothic" w:hint="eastAsia"/>
-            </w:rPr>
-            <w:t>☒</w:t>
+            <w14:checked w14:val="0"/>
+            <w14:checkedState w14:val="2612" w14:font="MS Gothic"/>
+            <w14:uncheckedState w14:val="2610" w14:font="MS Gothic"/>
+          </w14:checkbox>
+        </w:sdtPr>
+        <w:sdtEndPr/>
+        <w:sdtContent>
+          <w:r>
+            <w:rPr>
+              <w:rFonts w:ascii="MS Gothic" w:eastAsia="MS Gothic" w:hAnsi="MS Gothic" w:hint="eastAsia"/>
+            </w:rPr>
+            <w:t>☐</w:t>
           </w:r>
         </w:sdtContent>
       </w:sdt>
@@ -1753,18 +1701,18 @@
         <w:sdtPr>
           <w:id w:val="958527481"/>
           <w14:checkbox>
-            <w14:checked w14:val="1"/>
-            <w14:checkedState w14:val="2612" w14:font="MS Gothic"/>
-            <w14:uncheckedState w14:val="2610" w14:font="MS Gothic"/>
-          </w14:checkbox>
-        </w:sdtPr>
-        <w:sdtEndPr/>
-        <w:sdtContent>
-          <w:r>
-            <w:rPr>
-              <w:rFonts w:ascii="MS Gothic" w:eastAsia="MS Gothic" w:hAnsi="MS Gothic" w:hint="eastAsia"/>
-            </w:rPr>
-            <w:t>☒</w:t>
+            <w14:checked w14:val="0"/>
+            <w14:checkedState w14:val="2612" w14:font="MS Gothic"/>
+            <w14:uncheckedState w14:val="2610" w14:font="MS Gothic"/>
+          </w14:checkbox>
+        </w:sdtPr>
+        <w:sdtEndPr/>
+        <w:sdtContent>
+          <w:r>
+            <w:rPr>
+              <w:rFonts w:ascii="MS Gothic" w:eastAsia="MS Gothic" w:hAnsi="MS Gothic" w:hint="eastAsia"/>
+            </w:rPr>
+            <w:t>☐</w:t>
           </w:r>
         </w:sdtContent>
       </w:sdt>
@@ -1804,18 +1752,18 @@
         <w:sdtPr>
           <w:id w:val="223259221"/>
           <w14:checkbox>
-            <w14:checked w14:val="1"/>
-            <w14:checkedState w14:val="2612" w14:font="MS Gothic"/>
-            <w14:uncheckedState w14:val="2610" w14:font="MS Gothic"/>
-          </w14:checkbox>
-        </w:sdtPr>
-        <w:sdtEndPr/>
-        <w:sdtContent>
-          <w:r>
-            <w:rPr>
-              <w:rFonts w:ascii="MS Gothic" w:eastAsia="MS Gothic" w:hAnsi="MS Gothic" w:hint="eastAsia"/>
-            </w:rPr>
-            <w:t>☒</w:t>
+            <w14:checked w14:val="0"/>
+            <w14:checkedState w14:val="2612" w14:font="MS Gothic"/>
+            <w14:uncheckedState w14:val="2610" w14:font="MS Gothic"/>
+          </w14:checkbox>
+        </w:sdtPr>
+        <w:sdtEndPr/>
+        <w:sdtContent>
+          <w:r>
+            <w:rPr>
+              <w:rFonts w:ascii="MS Gothic" w:eastAsia="MS Gothic" w:hAnsi="MS Gothic" w:hint="eastAsia"/>
+            </w:rPr>
+            <w:t>☐</w:t>
           </w:r>
         </w:sdtContent>
       </w:sdt>
@@ -1853,18 +1801,18 @@
         <w:sdtPr>
           <w:id w:val="1196042991"/>
           <w14:checkbox>
-            <w14:checked w14:val="1"/>
-            <w14:checkedState w14:val="2612" w14:font="MS Gothic"/>
-            <w14:uncheckedState w14:val="2610" w14:font="MS Gothic"/>
-          </w14:checkbox>
-        </w:sdtPr>
-        <w:sdtEndPr/>
-        <w:sdtContent>
-          <w:r>
-            <w:rPr>
-              <w:rFonts w:ascii="MS Gothic" w:eastAsia="MS Gothic" w:hAnsi="MS Gothic" w:hint="eastAsia"/>
-            </w:rPr>
-            <w:t>☒</w:t>
+            <w14:checked w14:val="0"/>
+            <w14:checkedState w14:val="2612" w14:font="MS Gothic"/>
+            <w14:uncheckedState w14:val="2610" w14:font="MS Gothic"/>
+          </w14:checkbox>
+        </w:sdtPr>
+        <w:sdtEndPr/>
+        <w:sdtContent>
+          <w:r>
+            <w:rPr>
+              <w:rFonts w:ascii="MS Gothic" w:eastAsia="MS Gothic" w:hAnsi="MS Gothic" w:hint="eastAsia"/>
+            </w:rPr>
+            <w:t>☐</w:t>
           </w:r>
         </w:sdtContent>
       </w:sdt>
@@ -1893,18 +1841,18 @@
         <w:sdtPr>
           <w:id w:val="1807806231"/>
           <w14:checkbox>
-            <w14:checked w14:val="1"/>
-            <w14:checkedState w14:val="2612" w14:font="MS Gothic"/>
-            <w14:uncheckedState w14:val="2610" w14:font="MS Gothic"/>
-          </w14:checkbox>
-        </w:sdtPr>
-        <w:sdtEndPr/>
-        <w:sdtContent>
-          <w:r>
-            <w:rPr>
-              <w:rFonts w:ascii="MS Gothic" w:eastAsia="MS Gothic" w:hAnsi="MS Gothic" w:hint="eastAsia"/>
-            </w:rPr>
-            <w:t>☒</w:t>
+            <w14:checked w14:val="0"/>
+            <w14:checkedState w14:val="2612" w14:font="MS Gothic"/>
+            <w14:uncheckedState w14:val="2610" w14:font="MS Gothic"/>
+          </w14:checkbox>
+        </w:sdtPr>
+        <w:sdtEndPr/>
+        <w:sdtContent>
+          <w:r>
+            <w:rPr>
+              <w:rFonts w:ascii="MS Gothic" w:eastAsia="MS Gothic" w:hAnsi="MS Gothic" w:hint="eastAsia"/>
+            </w:rPr>
+            <w:t>☐</w:t>
           </w:r>
         </w:sdtContent>
       </w:sdt>
@@ -2140,6 +2088,7 @@
             <w14:uncheckedState w14:val="2610" w14:font="MS Gothic"/>
           </w14:checkbox>
         </w:sdtPr>
+        <w:sdtEndPr/>
         <w:sdtContent>
           <w:r>
             <w:rPr>
@@ -2179,6 +2128,7 @@
             <w14:uncheckedState w14:val="2610" w14:font="MS Gothic"/>
           </w14:checkbox>
         </w:sdtPr>
+        <w:sdtEndPr/>
         <w:sdtContent>
           <w:r>
             <w:rPr>
@@ -2226,6 +2176,7 @@
             <w14:uncheckedState w14:val="2610" w14:font="MS Gothic"/>
           </w14:checkbox>
         </w:sdtPr>
+        <w:sdtEndPr/>
         <w:sdtContent>
           <w:r>
             <w:rPr>

</xml_diff>

<commit_message>
Improved formatting and fixed typos.
</commit_message>
<xml_diff>
--- a/WSUS - Setup Connected and Disconnected Servers.docx
+++ b/WSUS - Setup Connected and Disconnected Servers.docx
@@ -2,6 +2,21 @@
 <file path=word/document.xml><?xml version="1.0" encoding="utf-8"?>
 <w:document xmlns:wpc="http://schemas.microsoft.com/office/word/2010/wordprocessingCanvas" xmlns:cx="http://schemas.microsoft.com/office/drawing/2014/chartex" xmlns:cx1="http://schemas.microsoft.com/office/drawing/2015/9/8/chartex" xmlns:cx2="http://schemas.microsoft.com/office/drawing/2015/10/21/chartex" xmlns:cx3="http://schemas.microsoft.com/office/drawing/2016/5/9/chartex" xmlns:cx4="http://schemas.microsoft.com/office/drawing/2016/5/10/chartex" xmlns:cx5="http://schemas.microsoft.com/office/drawing/2016/5/11/chartex" xmlns:mc="http://schemas.openxmlformats.org/markup-compatibility/2006" xmlns:o="urn:schemas-microsoft-com:office:office" xmlns:r="http://schemas.openxmlformats.org/officeDocument/2006/relationships" xmlns:m="http://schemas.openxmlformats.org/officeDocument/2006/math" xmlns:v="urn:schemas-microsoft-com:vml" xmlns:wp14="http://schemas.microsoft.com/office/word/2010/wordprocessingDrawing" xmlns:wp="http://schemas.openxmlformats.org/drawingml/2006/wordprocessingDrawing" xmlns:w10="urn:schemas-microsoft-com:office:word" xmlns:w="http://schemas.openxmlformats.org/wordprocessingml/2006/main" xmlns:w14="http://schemas.microsoft.com/office/word/2010/wordml" xmlns:w15="http://schemas.microsoft.com/office/word/2012/wordml" xmlns:w16se="http://schemas.microsoft.com/office/word/2015/wordml/symex" xmlns:wpg="http://schemas.microsoft.com/office/word/2010/wordprocessingGroup" xmlns:wpi="http://schemas.microsoft.com/office/word/2010/wordprocessingInk" xmlns:wne="http://schemas.microsoft.com/office/word/2006/wordml" xmlns:wps="http://schemas.microsoft.com/office/word/2010/wordprocessingShape" mc:Ignorable="w14 w15 w16se wp14">
   <w:body>
+    <w:p>
+      <w:pPr>
+        <w:pStyle w:val="Title"/>
+      </w:pPr>
+      <w:r>
+        <w:t>WSUS – Setup Connected and Disconnected Servers</w:t>
+      </w:r>
+    </w:p>
+    <w:p>
+      <w:r>
+        <w:t xml:space="preserve">This guide provides the general steps needed to setup two WSUS servers: one that connects to the internet and Microsoft, and one that is disconnected from the internet on some internal network. </w:t>
+      </w:r>
+      <w:bookmarkStart w:id="0" w:name="_GoBack"/>
+      <w:bookmarkEnd w:id="0"/>
+    </w:p>
     <w:p>
       <w:pPr>
         <w:pStyle w:val="Heading1"/>
@@ -132,8 +147,6 @@
         </w:rPr>
         <w:t>disable the firewall service</w:t>
       </w:r>
-      <w:bookmarkStart w:id="0" w:name="_GoBack"/>
-      <w:bookmarkEnd w:id="0"/>
     </w:p>
     <w:p>
       <w:pPr>
@@ -857,7 +870,16 @@
         </w:numPr>
       </w:pPr>
       <w:r>
-        <w:t>For my proof-of-concept build, I’m choosing Microsoft &gt; Windows &gt; Windows 7</w:t>
+        <w:t xml:space="preserve">Example: </w:t>
+      </w:r>
+      <w:r>
+        <w:t>Fo</w:t>
+      </w:r>
+      <w:r>
+        <w:t>r my proof-of-concept build, I’m only</w:t>
+      </w:r>
+      <w:r>
+        <w:t xml:space="preserve"> choosing Microsoft &gt; Windows &gt; Windows 7</w:t>
       </w:r>
     </w:p>
     <w:p>
@@ -1048,10 +1070,13 @@
         </w:numPr>
       </w:pPr>
       <w:r>
+        <w:t xml:space="preserve">Example: </w:t>
+      </w:r>
+      <w:r>
         <w:t>After first synch, which showed 1,304 New Updates and 61 Expired Updates</w:t>
       </w:r>
       <w:r>
-        <w:t xml:space="preserve">. The dashboard shows that “Updates needing files: 1,035” a total of 10,937.39 MB. </w:t>
+        <w:t xml:space="preserve">. The dashboard shows “Updates needing files: 1,035” a total of 10,937.39 MB. </w:t>
       </w:r>
     </w:p>
     <w:p>
@@ -2004,25 +2029,42 @@
       </w:pPr>
       <w:sdt>
         <w:sdtPr>
-          <w:id w:val="-1349633241"/>
-          <w14:checkbox>
-            <w14:checked w14:val="0"/>
-            <w14:checkedState w14:val="2612" w14:font="MS Gothic"/>
-            <w14:uncheckedState w14:val="2610" w14:font="MS Gothic"/>
-          </w14:checkbox>
-        </w:sdtPr>
-        <w:sdtEndPr/>
-        <w:sdtContent>
-          <w:r>
-            <w:rPr>
-              <w:rFonts w:ascii="MS Gothic" w:eastAsia="MS Gothic" w:hAnsi="MS Gothic" w:hint="eastAsia"/>
-            </w:rPr>
-            <w:t>☐</w:t>
-          </w:r>
-        </w:sdtContent>
-      </w:sdt>
-      <w:r>
-        <w:t xml:space="preserve"> </w:t>
+          <w:id w:val="2090810739"/>
+          <w14:checkbox>
+            <w14:checked w14:val="0"/>
+            <w14:checkedState w14:val="2612" w14:font="MS Gothic"/>
+            <w14:uncheckedState w14:val="2610" w14:font="MS Gothic"/>
+          </w14:checkbox>
+        </w:sdtPr>
+        <w:sdtEndPr/>
+        <w:sdtContent>
+          <w:r>
+            <w:rPr>
+              <w:rFonts w:ascii="MS Gothic" w:eastAsia="MS Gothic" w:hAnsi="MS Gothic" w:hint="eastAsia"/>
+            </w:rPr>
+            <w:t>☐</w:t>
+          </w:r>
+        </w:sdtContent>
+      </w:sdt>
+      <w:r>
+        <w:t xml:space="preserve"> </w:t>
+      </w:r>
+      <w:r>
+        <w:rPr>
+          <w:b/>
+        </w:rPr>
+        <w:t>Copy</w:t>
+      </w:r>
+      <w:r>
+        <w:t xml:space="preserve"> over </w:t>
+      </w:r>
+      <w:proofErr w:type="spellStart"/>
+      <w:r>
+        <w:t>WsusContent</w:t>
+      </w:r>
+      <w:proofErr w:type="spellEnd"/>
+      <w:r>
+        <w:t xml:space="preserve"> folder from the connected WSUS server to the disconnected server</w:t>
       </w:r>
     </w:p>
     <w:p>
@@ -2035,34 +2077,105 @@
       </w:pPr>
       <w:sdt>
         <w:sdtPr>
-          <w:id w:val="2090810739"/>
-          <w14:checkbox>
-            <w14:checked w14:val="0"/>
-            <w14:checkedState w14:val="2612" w14:font="MS Gothic"/>
-            <w14:uncheckedState w14:val="2610" w14:font="MS Gothic"/>
-          </w14:checkbox>
-        </w:sdtPr>
-        <w:sdtEndPr/>
-        <w:sdtContent>
-          <w:r>
-            <w:rPr>
-              <w:rFonts w:ascii="MS Gothic" w:eastAsia="MS Gothic" w:hAnsi="MS Gothic" w:hint="eastAsia"/>
-            </w:rPr>
-            <w:t>☐</w:t>
-          </w:r>
-        </w:sdtContent>
-      </w:sdt>
-      <w:r>
-        <w:t xml:space="preserve"> </w:t>
-      </w:r>
-      <w:r>
-        <w:rPr>
-          <w:b/>
-        </w:rPr>
-        <w:t>Copy</w:t>
-      </w:r>
-      <w:r>
-        <w:t xml:space="preserve"> over </w:t>
+          <w:id w:val="-1566944881"/>
+          <w14:checkbox>
+            <w14:checked w14:val="0"/>
+            <w14:checkedState w14:val="2612" w14:font="MS Gothic"/>
+            <w14:uncheckedState w14:val="2610" w14:font="MS Gothic"/>
+          </w14:checkbox>
+        </w:sdtPr>
+        <w:sdtEndPr/>
+        <w:sdtContent>
+          <w:r>
+            <w:rPr>
+              <w:rFonts w:ascii="MS Gothic" w:eastAsia="MS Gothic" w:hAnsi="MS Gothic" w:hint="eastAsia"/>
+            </w:rPr>
+            <w:t>☐</w:t>
+          </w:r>
+        </w:sdtContent>
+      </w:sdt>
+      <w:r>
+        <w:t xml:space="preserve"> </w:t>
+      </w:r>
+      <w:r>
+        <w:rPr>
+          <w:b/>
+        </w:rPr>
+        <w:t xml:space="preserve">Import </w:t>
+      </w:r>
+      <w:r>
+        <w:t>metadata to disconnected server</w:t>
+      </w:r>
+    </w:p>
+    <w:p>
+      <w:pPr>
+        <w:pStyle w:val="ListParagraph"/>
+        <w:numPr>
+          <w:ilvl w:val="0"/>
+          <w:numId w:val="2"/>
+        </w:numPr>
+      </w:pPr>
+      <w:sdt>
+        <w:sdtPr>
+          <w:id w:val="761266317"/>
+          <w14:checkbox>
+            <w14:checked w14:val="0"/>
+            <w14:checkedState w14:val="2612" w14:font="MS Gothic"/>
+            <w14:uncheckedState w14:val="2610" w14:font="MS Gothic"/>
+          </w14:checkbox>
+        </w:sdtPr>
+        <w:sdtEndPr/>
+        <w:sdtContent>
+          <w:r>
+            <w:rPr>
+              <w:rFonts w:ascii="MS Gothic" w:eastAsia="MS Gothic" w:hAnsi="MS Gothic" w:hint="eastAsia"/>
+            </w:rPr>
+            <w:t>☐</w:t>
+          </w:r>
+        </w:sdtContent>
+      </w:sdt>
+      <w:r>
+        <w:t xml:space="preserve"> </w:t>
+      </w:r>
+      <w:r>
+        <w:rPr>
+          <w:b/>
+        </w:rPr>
+        <w:t>Approve</w:t>
+      </w:r>
+      <w:r>
+        <w:t xml:space="preserve"> the updates you need. Typically this will be every update that was imported, so you can Select All, Right-Click, and Approve for Install. </w:t>
+      </w:r>
+    </w:p>
+    <w:p>
+      <w:pPr>
+        <w:pStyle w:val="ListParagraph"/>
+        <w:numPr>
+          <w:ilvl w:val="0"/>
+          <w:numId w:val="2"/>
+        </w:numPr>
+      </w:pPr>
+      <w:sdt>
+        <w:sdtPr>
+          <w:id w:val="1869179346"/>
+          <w14:checkbox>
+            <w14:checked w14:val="0"/>
+            <w14:checkedState w14:val="2612" w14:font="MS Gothic"/>
+            <w14:uncheckedState w14:val="2610" w14:font="MS Gothic"/>
+          </w14:checkbox>
+        </w:sdtPr>
+        <w:sdtEndPr/>
+        <w:sdtContent>
+          <w:r>
+            <w:rPr>
+              <w:rFonts w:ascii="MS Gothic" w:eastAsia="MS Gothic" w:hAnsi="MS Gothic" w:hint="eastAsia"/>
+            </w:rPr>
+            <w:t>☐</w:t>
+          </w:r>
+        </w:sdtContent>
+      </w:sdt>
+      <w:r>
+        <w:t xml:space="preserve"> You may need to wait a few hours for WSUS to “download” update files. Basically it’s re-synching all of the metadata for newly approved updates with the actual update files you copied over in </w:t>
       </w:r>
       <w:proofErr w:type="spellStart"/>
       <w:r>
@@ -2070,177 +2183,40 @@
       </w:r>
       <w:proofErr w:type="spellEnd"/>
       <w:r>
-        <w:t xml:space="preserve"> folder from the connected WSUS server to the disconnected server</w:t>
-      </w:r>
-    </w:p>
-    <w:p>
-      <w:pPr>
-        <w:pStyle w:val="ListParagraph"/>
-        <w:numPr>
-          <w:ilvl w:val="0"/>
-          <w:numId w:val="2"/>
-        </w:numPr>
-      </w:pPr>
-      <w:sdt>
-        <w:sdtPr>
-          <w:id w:val="-1566944881"/>
-          <w14:checkbox>
-            <w14:checked w14:val="0"/>
-            <w14:checkedState w14:val="2612" w14:font="MS Gothic"/>
-            <w14:uncheckedState w14:val="2610" w14:font="MS Gothic"/>
-          </w14:checkbox>
-        </w:sdtPr>
-        <w:sdtEndPr/>
-        <w:sdtContent>
-          <w:r>
-            <w:rPr>
-              <w:rFonts w:ascii="MS Gothic" w:eastAsia="MS Gothic" w:hAnsi="MS Gothic" w:hint="eastAsia"/>
-            </w:rPr>
-            <w:t>☐</w:t>
-          </w:r>
-        </w:sdtContent>
-      </w:sdt>
-      <w:r>
-        <w:t xml:space="preserve"> </w:t>
-      </w:r>
-      <w:r>
-        <w:rPr>
-          <w:b/>
-        </w:rPr>
-        <w:t xml:space="preserve">Import </w:t>
-      </w:r>
-      <w:r>
-        <w:t>metadata to disconnected server</w:t>
-      </w:r>
-    </w:p>
-    <w:p>
-      <w:pPr>
-        <w:pStyle w:val="ListParagraph"/>
-        <w:numPr>
-          <w:ilvl w:val="0"/>
-          <w:numId w:val="2"/>
-        </w:numPr>
-      </w:pPr>
-      <w:sdt>
-        <w:sdtPr>
-          <w:id w:val="761266317"/>
-          <w14:checkbox>
-            <w14:checked w14:val="0"/>
-            <w14:checkedState w14:val="2612" w14:font="MS Gothic"/>
-            <w14:uncheckedState w14:val="2610" w14:font="MS Gothic"/>
-          </w14:checkbox>
-        </w:sdtPr>
-        <w:sdtEndPr/>
-        <w:sdtContent>
-          <w:r>
-            <w:rPr>
-              <w:rFonts w:ascii="MS Gothic" w:eastAsia="MS Gothic" w:hAnsi="MS Gothic" w:hint="eastAsia"/>
-            </w:rPr>
-            <w:t>☐</w:t>
-          </w:r>
-        </w:sdtContent>
-      </w:sdt>
-      <w:r>
-        <w:t xml:space="preserve"> </w:t>
-      </w:r>
-      <w:r>
-        <w:rPr>
-          <w:b/>
-        </w:rPr>
-        <w:t>Approve</w:t>
-      </w:r>
-      <w:r>
-        <w:t xml:space="preserve"> the updates you need. </w:t>
-      </w:r>
-      <w:proofErr w:type="gramStart"/>
-      <w:r>
-        <w:t>Typically</w:t>
-      </w:r>
-      <w:proofErr w:type="gramEnd"/>
-      <w:r>
-        <w:t xml:space="preserve"> this will be every update that was imported, so you can Select All, Right-Click, and Approve for Install. </w:t>
-      </w:r>
-    </w:p>
-    <w:p>
-      <w:pPr>
-        <w:pStyle w:val="ListParagraph"/>
-        <w:numPr>
-          <w:ilvl w:val="0"/>
-          <w:numId w:val="2"/>
-        </w:numPr>
-      </w:pPr>
-      <w:sdt>
-        <w:sdtPr>
-          <w:id w:val="1869179346"/>
-          <w14:checkbox>
-            <w14:checked w14:val="0"/>
-            <w14:checkedState w14:val="2612" w14:font="MS Gothic"/>
-            <w14:uncheckedState w14:val="2610" w14:font="MS Gothic"/>
-          </w14:checkbox>
-        </w:sdtPr>
-        <w:sdtEndPr/>
-        <w:sdtContent>
-          <w:r>
-            <w:rPr>
-              <w:rFonts w:ascii="MS Gothic" w:eastAsia="MS Gothic" w:hAnsi="MS Gothic" w:hint="eastAsia"/>
-            </w:rPr>
-            <w:t>☐</w:t>
-          </w:r>
-        </w:sdtContent>
-      </w:sdt>
-      <w:r>
-        <w:t xml:space="preserve"> You may need to wait a few hours for WSUS to “download” update files. </w:t>
-      </w:r>
-      <w:proofErr w:type="gramStart"/>
-      <w:r>
-        <w:t>Basically</w:t>
-      </w:r>
-      <w:proofErr w:type="gramEnd"/>
-      <w:r>
-        <w:t xml:space="preserve"> it’s re-synching all of the metadata for newly approved updates with the actual update files you copied over in </w:t>
+        <w:t xml:space="preserve">. You can watch the progress from the WSUS dashboard under the “Download Status” section. You will see </w:t>
+      </w:r>
+      <w:r>
+        <w:rPr>
+          <w:b/>
+        </w:rPr>
+        <w:t>Updates needing files</w:t>
+      </w:r>
+      <w:r>
+        <w:t xml:space="preserve"> and </w:t>
+      </w:r>
+      <w:r>
+        <w:rPr>
+          <w:b/>
+        </w:rPr>
+        <w:t>Downloaded</w:t>
+      </w:r>
+      <w:r>
+        <w:t xml:space="preserve"> </w:t>
       </w:r>
       <w:proofErr w:type="spellStart"/>
       <w:r>
-        <w:t>WsusContent</w:t>
+        <w:rPr>
+          <w:b/>
+        </w:rPr>
+        <w:t>x</w:t>
+      </w:r>
+      <w:r>
+        <w:rPr>
+          <w:b/>
+        </w:rPr>
+        <w:t>xxx.xx</w:t>
       </w:r>
       <w:proofErr w:type="spellEnd"/>
-      <w:r>
-        <w:t xml:space="preserve">. You can watch the progress from the WSUS dashboard under the “Download Status” section. You will see </w:t>
-      </w:r>
-      <w:r>
-        <w:rPr>
-          <w:b/>
-        </w:rPr>
-        <w:t>Updates needing files</w:t>
-      </w:r>
-      <w:r>
-        <w:t xml:space="preserve"> and </w:t>
-      </w:r>
-      <w:r>
-        <w:rPr>
-          <w:b/>
-        </w:rPr>
-        <w:t>Downloaded</w:t>
-      </w:r>
-      <w:r>
-        <w:t xml:space="preserve"> </w:t>
-      </w:r>
-      <w:proofErr w:type="spellStart"/>
-      <w:proofErr w:type="gramStart"/>
-      <w:r>
-        <w:rPr>
-          <w:b/>
-        </w:rPr>
-        <w:t>x</w:t>
-      </w:r>
-      <w:r>
-        <w:rPr>
-          <w:b/>
-        </w:rPr>
-        <w:t>xxx.xx</w:t>
-      </w:r>
-      <w:proofErr w:type="spellEnd"/>
-      <w:proofErr w:type="gramEnd"/>
       <w:r>
         <w:rPr>
           <w:b/>

</xml_diff>

<commit_message>
Added additional process steps for recurring patch cycle steps.
Added the steps followed when doing monthly patch downloads and imports.
This is essentially the "sustainment" lifecycle part of the WSUS server.
</commit_message>
<xml_diff>
--- a/WSUS - Setup Connected and Disconnected Servers.docx
+++ b/WSUS - Setup Connected and Disconnected Servers.docx
@@ -14,8 +14,6 @@
       <w:r>
         <w:t xml:space="preserve">This guide provides the general steps needed to setup two WSUS servers: one that connects to the internet and Microsoft, and one that is disconnected from the internet on some internal network. </w:t>
       </w:r>
-      <w:bookmarkStart w:id="0" w:name="_GoBack"/>
-      <w:bookmarkEnd w:id="0"/>
     </w:p>
     <w:p>
       <w:pPr>
@@ -1116,15 +1114,7 @@
         <w:t>Copy</w:t>
       </w:r>
       <w:r>
-        <w:t xml:space="preserve"> the </w:t>
-      </w:r>
-      <w:proofErr w:type="spellStart"/>
-      <w:r>
-        <w:t>WsusContent</w:t>
-      </w:r>
-      <w:proofErr w:type="spellEnd"/>
-      <w:r>
-        <w:t xml:space="preserve"> folder to be transferred to the disconnected WSUS server.</w:t>
+        <w:t xml:space="preserve"> the WsusContent folder to be transferred to the disconnected WSUS server.</w:t>
       </w:r>
     </w:p>
     <w:p>
@@ -2056,190 +2046,913 @@
         <w:t>Copy</w:t>
       </w:r>
       <w:r>
-        <w:t xml:space="preserve"> over </w:t>
+        <w:t xml:space="preserve"> over WsusContent folder from the connected WSUS server to the disconnected server</w:t>
+      </w:r>
+    </w:p>
+    <w:p>
+      <w:pPr>
+        <w:pStyle w:val="ListParagraph"/>
+        <w:numPr>
+          <w:ilvl w:val="0"/>
+          <w:numId w:val="2"/>
+        </w:numPr>
+      </w:pPr>
+      <w:sdt>
+        <w:sdtPr>
+          <w:id w:val="-1566944881"/>
+          <w14:checkbox>
+            <w14:checked w14:val="0"/>
+            <w14:checkedState w14:val="2612" w14:font="MS Gothic"/>
+            <w14:uncheckedState w14:val="2610" w14:font="MS Gothic"/>
+          </w14:checkbox>
+        </w:sdtPr>
+        <w:sdtEndPr/>
+        <w:sdtContent>
+          <w:r>
+            <w:rPr>
+              <w:rFonts w:ascii="MS Gothic" w:eastAsia="MS Gothic" w:hAnsi="MS Gothic" w:hint="eastAsia"/>
+            </w:rPr>
+            <w:t>☐</w:t>
+          </w:r>
+        </w:sdtContent>
+      </w:sdt>
+      <w:r>
+        <w:t xml:space="preserve"> </w:t>
+      </w:r>
+      <w:r>
+        <w:rPr>
+          <w:b/>
+        </w:rPr>
+        <w:t xml:space="preserve">Import </w:t>
+      </w:r>
+      <w:r>
+        <w:t>metadata to disconnected server</w:t>
+      </w:r>
+    </w:p>
+    <w:p>
+      <w:pPr>
+        <w:pStyle w:val="ListParagraph"/>
+        <w:numPr>
+          <w:ilvl w:val="0"/>
+          <w:numId w:val="2"/>
+        </w:numPr>
+      </w:pPr>
+      <w:sdt>
+        <w:sdtPr>
+          <w:id w:val="761266317"/>
+          <w14:checkbox>
+            <w14:checked w14:val="0"/>
+            <w14:checkedState w14:val="2612" w14:font="MS Gothic"/>
+            <w14:uncheckedState w14:val="2610" w14:font="MS Gothic"/>
+          </w14:checkbox>
+        </w:sdtPr>
+        <w:sdtEndPr/>
+        <w:sdtContent>
+          <w:r>
+            <w:rPr>
+              <w:rFonts w:ascii="MS Gothic" w:eastAsia="MS Gothic" w:hAnsi="MS Gothic" w:hint="eastAsia"/>
+            </w:rPr>
+            <w:t>☐</w:t>
+          </w:r>
+        </w:sdtContent>
+      </w:sdt>
+      <w:r>
+        <w:t xml:space="preserve"> </w:t>
+      </w:r>
+      <w:r>
+        <w:rPr>
+          <w:b/>
+        </w:rPr>
+        <w:t>Approve</w:t>
+      </w:r>
+      <w:r>
+        <w:t xml:space="preserve"> the updates you need. </w:t>
+      </w:r>
+      <w:proofErr w:type="gramStart"/>
+      <w:r>
+        <w:t>Typically</w:t>
+      </w:r>
+      <w:proofErr w:type="gramEnd"/>
+      <w:r>
+        <w:t xml:space="preserve"> this will be every update that was imported, so you can Select All, Right-Click, and Approve for Install. </w:t>
+      </w:r>
+    </w:p>
+    <w:p>
+      <w:pPr>
+        <w:pStyle w:val="ListParagraph"/>
+        <w:numPr>
+          <w:ilvl w:val="0"/>
+          <w:numId w:val="2"/>
+        </w:numPr>
+      </w:pPr>
+      <w:sdt>
+        <w:sdtPr>
+          <w:id w:val="1869179346"/>
+          <w14:checkbox>
+            <w14:checked w14:val="0"/>
+            <w14:checkedState w14:val="2612" w14:font="MS Gothic"/>
+            <w14:uncheckedState w14:val="2610" w14:font="MS Gothic"/>
+          </w14:checkbox>
+        </w:sdtPr>
+        <w:sdtEndPr/>
+        <w:sdtContent>
+          <w:r>
+            <w:rPr>
+              <w:rFonts w:ascii="MS Gothic" w:eastAsia="MS Gothic" w:hAnsi="MS Gothic" w:hint="eastAsia"/>
+            </w:rPr>
+            <w:t>☐</w:t>
+          </w:r>
+        </w:sdtContent>
+      </w:sdt>
+      <w:r>
+        <w:t xml:space="preserve"> You may need to wait a few hours for WSUS to “download” update files. </w:t>
+      </w:r>
+      <w:proofErr w:type="gramStart"/>
+      <w:r>
+        <w:t>Basically</w:t>
+      </w:r>
+      <w:proofErr w:type="gramEnd"/>
+      <w:r>
+        <w:t xml:space="preserve"> it’s re-synching all of the metadata for newly approved updates with the actual update files you copied over in WsusContent. You can watch the progress from the WSUS dashboard under the “Download Status” section. You will see </w:t>
+      </w:r>
+      <w:r>
+        <w:rPr>
+          <w:b/>
+        </w:rPr>
+        <w:t>Updates needing files</w:t>
+      </w:r>
+      <w:r>
+        <w:t xml:space="preserve"> and </w:t>
+      </w:r>
+      <w:r>
+        <w:rPr>
+          <w:b/>
+        </w:rPr>
+        <w:t>Downloaded</w:t>
+      </w:r>
+      <w:r>
+        <w:t xml:space="preserve"> </w:t>
       </w:r>
       <w:proofErr w:type="spellStart"/>
-      <w:r>
-        <w:t>WsusContent</w:t>
+      <w:proofErr w:type="gramStart"/>
+      <w:r>
+        <w:rPr>
+          <w:b/>
+        </w:rPr>
+        <w:t>x</w:t>
+      </w:r>
+      <w:r>
+        <w:rPr>
+          <w:b/>
+        </w:rPr>
+        <w:t>xxx.xx</w:t>
       </w:r>
       <w:proofErr w:type="spellEnd"/>
-      <w:r>
-        <w:t xml:space="preserve"> folder from the connected WSUS server to the disconnected server</w:t>
-      </w:r>
-    </w:p>
-    <w:p>
-      <w:pPr>
-        <w:pStyle w:val="ListParagraph"/>
-        <w:numPr>
-          <w:ilvl w:val="0"/>
-          <w:numId w:val="2"/>
-        </w:numPr>
-      </w:pPr>
-      <w:sdt>
-        <w:sdtPr>
-          <w:id w:val="-1566944881"/>
-          <w14:checkbox>
-            <w14:checked w14:val="0"/>
-            <w14:checkedState w14:val="2612" w14:font="MS Gothic"/>
-            <w14:uncheckedState w14:val="2610" w14:font="MS Gothic"/>
-          </w14:checkbox>
-        </w:sdtPr>
-        <w:sdtEndPr/>
-        <w:sdtContent>
-          <w:r>
-            <w:rPr>
-              <w:rFonts w:ascii="MS Gothic" w:eastAsia="MS Gothic" w:hAnsi="MS Gothic" w:hint="eastAsia"/>
-            </w:rPr>
-            <w:t>☐</w:t>
-          </w:r>
-        </w:sdtContent>
-      </w:sdt>
-      <w:r>
-        <w:t xml:space="preserve"> </w:t>
-      </w:r>
-      <w:r>
-        <w:rPr>
-          <w:b/>
-        </w:rPr>
-        <w:t xml:space="preserve">Import </w:t>
-      </w:r>
-      <w:r>
-        <w:t>metadata to disconnected server</w:t>
-      </w:r>
-    </w:p>
-    <w:p>
-      <w:pPr>
-        <w:pStyle w:val="ListParagraph"/>
-        <w:numPr>
-          <w:ilvl w:val="0"/>
-          <w:numId w:val="2"/>
-        </w:numPr>
-      </w:pPr>
-      <w:sdt>
-        <w:sdtPr>
-          <w:id w:val="761266317"/>
-          <w14:checkbox>
-            <w14:checked w14:val="0"/>
-            <w14:checkedState w14:val="2612" w14:font="MS Gothic"/>
-            <w14:uncheckedState w14:val="2610" w14:font="MS Gothic"/>
-          </w14:checkbox>
-        </w:sdtPr>
-        <w:sdtEndPr/>
-        <w:sdtContent>
-          <w:r>
-            <w:rPr>
-              <w:rFonts w:ascii="MS Gothic" w:eastAsia="MS Gothic" w:hAnsi="MS Gothic" w:hint="eastAsia"/>
-            </w:rPr>
-            <w:t>☐</w:t>
-          </w:r>
-        </w:sdtContent>
-      </w:sdt>
-      <w:r>
-        <w:t xml:space="preserve"> </w:t>
-      </w:r>
-      <w:r>
-        <w:rPr>
-          <w:b/>
-        </w:rPr>
-        <w:t>Approve</w:t>
-      </w:r>
-      <w:r>
-        <w:t xml:space="preserve"> the updates you need. Typically this will be every update that was imported, so you can Select All, Right-Click, and Approve for Install. </w:t>
-      </w:r>
-    </w:p>
-    <w:p>
-      <w:pPr>
-        <w:pStyle w:val="ListParagraph"/>
-        <w:numPr>
-          <w:ilvl w:val="0"/>
-          <w:numId w:val="2"/>
-        </w:numPr>
-      </w:pPr>
-      <w:sdt>
-        <w:sdtPr>
-          <w:id w:val="1869179346"/>
-          <w14:checkbox>
-            <w14:checked w14:val="0"/>
-            <w14:checkedState w14:val="2612" w14:font="MS Gothic"/>
-            <w14:uncheckedState w14:val="2610" w14:font="MS Gothic"/>
-          </w14:checkbox>
-        </w:sdtPr>
-        <w:sdtEndPr/>
-        <w:sdtContent>
-          <w:r>
-            <w:rPr>
-              <w:rFonts w:ascii="MS Gothic" w:eastAsia="MS Gothic" w:hAnsi="MS Gothic" w:hint="eastAsia"/>
-            </w:rPr>
-            <w:t>☐</w:t>
-          </w:r>
-        </w:sdtContent>
-      </w:sdt>
-      <w:r>
-        <w:t xml:space="preserve"> You may need to wait a few hours for WSUS to “download” update files. Basically it’s re-synching all of the metadata for newly approved updates with the actual update files you copied over in </w:t>
+      <w:proofErr w:type="gramEnd"/>
+      <w:r>
+        <w:rPr>
+          <w:b/>
+        </w:rPr>
+        <w:t xml:space="preserve"> MB of </w:t>
       </w:r>
       <w:proofErr w:type="spellStart"/>
       <w:r>
-        <w:t>WsusContent</w:t>
+        <w:rPr>
+          <w:b/>
+        </w:rPr>
+        <w:t>xxxx.xx</w:t>
       </w:r>
       <w:proofErr w:type="spellEnd"/>
       <w:r>
-        <w:t xml:space="preserve">. You can watch the progress from the WSUS dashboard under the “Download Status” section. You will see </w:t>
-      </w:r>
-      <w:r>
-        <w:rPr>
-          <w:b/>
-        </w:rPr>
-        <w:t>Updates needing files</w:t>
-      </w:r>
-      <w:r>
-        <w:t xml:space="preserve"> and </w:t>
-      </w:r>
-      <w:r>
-        <w:rPr>
-          <w:b/>
-        </w:rPr>
-        <w:t>Downloaded</w:t>
-      </w:r>
-      <w:r>
-        <w:t xml:space="preserve"> </w:t>
+        <w:rPr>
+          <w:b/>
+        </w:rPr>
+        <w:t xml:space="preserve"> MB</w:t>
+      </w:r>
+      <w:r>
+        <w:t xml:space="preserve"> that show the progress.</w:t>
+      </w:r>
+    </w:p>
+    <w:p>
+      <w:pPr>
+        <w:pStyle w:val="Heading1"/>
+      </w:pPr>
+      <w:r>
+        <w:t>Update Cycle Process</w:t>
+      </w:r>
+    </w:p>
+    <w:p>
+      <w:pPr>
+        <w:pStyle w:val="ListParagraph"/>
+        <w:numPr>
+          <w:ilvl w:val="0"/>
+          <w:numId w:val="3"/>
+        </w:numPr>
+      </w:pPr>
+      <w:sdt>
+        <w:sdtPr>
+          <w:id w:val="1872879041"/>
+          <w14:checkbox>
+            <w14:checked w14:val="0"/>
+            <w14:checkedState w14:val="2612" w14:font="MS Gothic"/>
+            <w14:uncheckedState w14:val="2610" w14:font="MS Gothic"/>
+          </w14:checkbox>
+        </w:sdtPr>
+        <w:sdtContent>
+          <w:r>
+            <w:rPr>
+              <w:rFonts w:ascii="MS Gothic" w:eastAsia="MS Gothic" w:hAnsi="MS Gothic" w:hint="eastAsia"/>
+            </w:rPr>
+            <w:t>☐</w:t>
+          </w:r>
+        </w:sdtContent>
+      </w:sdt>
+      <w:r>
+        <w:t xml:space="preserve"> L</w:t>
+      </w:r>
+      <w:r>
+        <w:t>og in to the internet-connected WSUS server</w:t>
+      </w:r>
+    </w:p>
+    <w:p>
+      <w:pPr>
+        <w:pStyle w:val="ListParagraph"/>
+        <w:numPr>
+          <w:ilvl w:val="0"/>
+          <w:numId w:val="3"/>
+        </w:numPr>
+      </w:pPr>
+      <w:sdt>
+        <w:sdtPr>
+          <w:id w:val="438577087"/>
+          <w14:checkbox>
+            <w14:checked w14:val="0"/>
+            <w14:checkedState w14:val="2612" w14:font="MS Gothic"/>
+            <w14:uncheckedState w14:val="2610" w14:font="MS Gothic"/>
+          </w14:checkbox>
+        </w:sdtPr>
+        <w:sdtContent>
+          <w:r>
+            <w:rPr>
+              <w:rFonts w:ascii="MS Gothic" w:eastAsia="MS Gothic" w:hAnsi="MS Gothic" w:hint="eastAsia"/>
+            </w:rPr>
+            <w:t>☐</w:t>
+          </w:r>
+        </w:sdtContent>
+      </w:sdt>
+      <w:r>
+        <w:t xml:space="preserve"> Open the </w:t>
+      </w:r>
+      <w:r>
+        <w:rPr>
+          <w:b/>
+        </w:rPr>
+        <w:t>WSUS Management Console</w:t>
+      </w:r>
+      <w:r>
+        <w:t xml:space="preserve">, go to </w:t>
+      </w:r>
+      <w:r>
+        <w:rPr>
+          <w:b/>
+        </w:rPr>
+        <w:t>Synchronizations</w:t>
+      </w:r>
+      <w:r>
+        <w:t xml:space="preserve"> and choose </w:t>
+      </w:r>
+      <w:r>
+        <w:rPr>
+          <w:b/>
+        </w:rPr>
+        <w:t>Start Synchronization</w:t>
+      </w:r>
+    </w:p>
+    <w:p>
+      <w:pPr>
+        <w:pStyle w:val="ListParagraph"/>
+        <w:numPr>
+          <w:ilvl w:val="0"/>
+          <w:numId w:val="3"/>
+        </w:numPr>
+      </w:pPr>
+      <w:sdt>
+        <w:sdtPr>
+          <w:id w:val="1436089193"/>
+          <w14:checkbox>
+            <w14:checked w14:val="0"/>
+            <w14:checkedState w14:val="2612" w14:font="MS Gothic"/>
+            <w14:uncheckedState w14:val="2610" w14:font="MS Gothic"/>
+          </w14:checkbox>
+        </w:sdtPr>
+        <w:sdtContent>
+          <w:r>
+            <w:rPr>
+              <w:rFonts w:ascii="MS Gothic" w:eastAsia="MS Gothic" w:hAnsi="MS Gothic" w:hint="eastAsia"/>
+            </w:rPr>
+            <w:t>☐</w:t>
+          </w:r>
+        </w:sdtContent>
+      </w:sdt>
+      <w:r>
+        <w:t xml:space="preserve"> Once Synchronization finishes, go to WSUS Dashboard and monitor the status of the </w:t>
+      </w:r>
+      <w:r>
+        <w:rPr>
+          <w:b/>
+        </w:rPr>
+        <w:t>Updates Needing Files</w:t>
+      </w:r>
+      <w:r>
+        <w:t xml:space="preserve"> section. This will show the progress of WSUS downloading the new content files for the patches it just synchronized from Microsoft. </w:t>
+      </w:r>
+      <w:r>
+        <w:t xml:space="preserve">Keep WSUS online and connected until it pulls down all the files it needs, and the section shows </w:t>
+      </w:r>
+      <w:r>
+        <w:rPr>
+          <w:b/>
+        </w:rPr>
+        <w:t>Updates Needing Files: 0</w:t>
+      </w:r>
+      <w:r>
+        <w:t>.</w:t>
+      </w:r>
+    </w:p>
+    <w:p>
+      <w:pPr>
+        <w:pStyle w:val="ListParagraph"/>
+        <w:numPr>
+          <w:ilvl w:val="0"/>
+          <w:numId w:val="3"/>
+        </w:numPr>
+      </w:pPr>
+      <w:sdt>
+        <w:sdtPr>
+          <w:id w:val="-1909609316"/>
+          <w14:checkbox>
+            <w14:checked w14:val="0"/>
+            <w14:checkedState w14:val="2612" w14:font="MS Gothic"/>
+            <w14:uncheckedState w14:val="2610" w14:font="MS Gothic"/>
+          </w14:checkbox>
+        </w:sdtPr>
+        <w:sdtContent>
+          <w:r>
+            <w:rPr>
+              <w:rFonts w:ascii="MS Gothic" w:eastAsia="MS Gothic" w:hAnsi="MS Gothic" w:hint="eastAsia"/>
+            </w:rPr>
+            <w:t>☐</w:t>
+          </w:r>
+        </w:sdtContent>
+      </w:sdt>
+      <w:r>
+        <w:t xml:space="preserve"> Go back to </w:t>
+      </w:r>
+      <w:r>
+        <w:rPr>
+          <w:b/>
+        </w:rPr>
+        <w:t>Synchronizations</w:t>
+      </w:r>
+      <w:r>
+        <w:t xml:space="preserve"> and choose </w:t>
+      </w:r>
+      <w:r>
+        <w:rPr>
+          <w:b/>
+        </w:rPr>
+        <w:t>Start Synchronization</w:t>
+      </w:r>
+      <w:r>
+        <w:t xml:space="preserve">, to make sure that WSUS has pulled every new patch down from Microsoft. Repeat steps 3-4 until Synchronizations show 0 new patches synchronized. </w:t>
+      </w:r>
+    </w:p>
+    <w:p>
+      <w:pPr>
+        <w:pStyle w:val="ListParagraph"/>
+        <w:numPr>
+          <w:ilvl w:val="0"/>
+          <w:numId w:val="3"/>
+        </w:numPr>
+      </w:pPr>
+      <w:sdt>
+        <w:sdtPr>
+          <w:id w:val="1022364789"/>
+          <w14:checkbox>
+            <w14:checked w14:val="0"/>
+            <w14:checkedState w14:val="2612" w14:font="MS Gothic"/>
+            <w14:uncheckedState w14:val="2610" w14:font="MS Gothic"/>
+          </w14:checkbox>
+        </w:sdtPr>
+        <w:sdtContent>
+          <w:r>
+            <w:rPr>
+              <w:rFonts w:ascii="MS Gothic" w:eastAsia="MS Gothic" w:hAnsi="MS Gothic" w:hint="eastAsia"/>
+            </w:rPr>
+            <w:t>☐</w:t>
+          </w:r>
+        </w:sdtContent>
+      </w:sdt>
+      <w:r>
+        <w:t xml:space="preserve"> </w:t>
+      </w:r>
+      <w:r>
+        <w:rPr>
+          <w:b/>
+        </w:rPr>
+        <w:t>Connect an external HDD</w:t>
+      </w:r>
+      <w:r>
+        <w:t xml:space="preserve"> to the internet-connected WSUS server, and </w:t>
+      </w:r>
+      <w:r>
+        <w:rPr>
+          <w:b/>
+        </w:rPr>
+        <w:t>copy</w:t>
+      </w:r>
+      <w:r>
+        <w:t xml:space="preserve"> the contents of the E:\wsus\wsuscontent directory to the external HDD. If you have last month’s copy of the WsusContent directory on the external HDD, you can use the ROBOCOPY command to do a differential copy, which will only copy over those files that are new. This will save you a lot of time. Here is the syntax of the ROBOCOPY command to use:</w:t>
+      </w:r>
+    </w:p>
+    <w:p>
+      <w:pPr>
+        <w:pStyle w:val="ListParagraph"/>
+        <w:numPr>
+          <w:ilvl w:val="1"/>
+          <w:numId w:val="3"/>
+        </w:numPr>
+      </w:pPr>
+      <w:r>
+        <w:rPr>
+          <w:rFonts w:ascii="Courier New" w:hAnsi="Courier New" w:cs="Courier New"/>
+          <w:b/>
+        </w:rPr>
+        <w:t>r</w:t>
+      </w:r>
+      <w:r>
+        <w:rPr>
+          <w:rFonts w:ascii="Courier New" w:hAnsi="Courier New" w:cs="Courier New"/>
+          <w:b/>
+        </w:rPr>
+        <w:t>oboc</w:t>
+      </w:r>
+      <w:r>
+        <w:rPr>
+          <w:rFonts w:ascii="Courier New" w:hAnsi="Courier New" w:cs="Courier New"/>
+          <w:b/>
+        </w:rPr>
+        <w:t>opy &lt;source</w:t>
+      </w:r>
+      <w:r>
+        <w:rPr>
+          <w:rFonts w:ascii="Courier New" w:hAnsi="Courier New" w:cs="Courier New"/>
+          <w:b/>
+        </w:rPr>
+        <w:t>&gt; &lt;destination&gt; /e /r:3 /w:5</w:t>
+      </w:r>
+    </w:p>
+    <w:p>
+      <w:pPr>
+        <w:pStyle w:val="ListParagraph"/>
+        <w:numPr>
+          <w:ilvl w:val="1"/>
+          <w:numId w:val="3"/>
+        </w:numPr>
+      </w:pPr>
+      <w:r>
+        <w:t>example:   robocopy e:\wsus\wsuscontent x:\wsusexports\wsuscontent /e /r:3 /w:5</w:t>
+      </w:r>
+    </w:p>
+    <w:p>
+      <w:pPr>
+        <w:pStyle w:val="ListParagraph"/>
+        <w:numPr>
+          <w:ilvl w:val="0"/>
+          <w:numId w:val="3"/>
+        </w:numPr>
+      </w:pPr>
+      <w:sdt>
+        <w:sdtPr>
+          <w:id w:val="1735667238"/>
+          <w14:checkbox>
+            <w14:checked w14:val="0"/>
+            <w14:checkedState w14:val="2612" w14:font="MS Gothic"/>
+            <w14:uncheckedState w14:val="2610" w14:font="MS Gothic"/>
+          </w14:checkbox>
+        </w:sdtPr>
+        <w:sdtContent>
+          <w:r>
+            <w:rPr>
+              <w:rFonts w:ascii="MS Gothic" w:eastAsia="MS Gothic" w:hAnsi="MS Gothic" w:hint="eastAsia"/>
+            </w:rPr>
+            <w:t>☐</w:t>
+          </w:r>
+        </w:sdtContent>
+      </w:sdt>
+      <w:r>
+        <w:t xml:space="preserve"> Next, </w:t>
+      </w:r>
+      <w:r>
+        <w:rPr>
+          <w:b/>
+        </w:rPr>
+        <w:t>export the metadata</w:t>
+      </w:r>
+      <w:r>
+        <w:t xml:space="preserve">. Open an </w:t>
+      </w:r>
+      <w:r>
+        <w:rPr>
+          <w:b/>
+        </w:rPr>
+        <w:t>administrative command prompt</w:t>
+      </w:r>
+      <w:r>
+        <w:t xml:space="preserve"> and navigate to the </w:t>
+      </w:r>
+      <w:r>
+        <w:rPr>
+          <w:b/>
+        </w:rPr>
+        <w:t>C:\Program Files\Update Services\Tools</w:t>
+      </w:r>
+      <w:r>
+        <w:t xml:space="preserve"> directory. Run the following command (this can take over an hour if there are a lot of updates in WSUS):</w:t>
+      </w:r>
+    </w:p>
+    <w:p>
+      <w:pPr>
+        <w:pStyle w:val="ListParagraph"/>
+        <w:numPr>
+          <w:ilvl w:val="1"/>
+          <w:numId w:val="3"/>
+        </w:numPr>
+      </w:pPr>
+      <w:r>
+        <w:rPr>
+          <w:b/>
+        </w:rPr>
+        <w:t>Wsusutil.exe export exportfile.xml.gz exportfile.log</w:t>
+      </w:r>
+    </w:p>
+    <w:p>
+      <w:pPr>
+        <w:pStyle w:val="ListParagraph"/>
+        <w:numPr>
+          <w:ilvl w:val="1"/>
+          <w:numId w:val="3"/>
+        </w:numPr>
+      </w:pPr>
+      <w:r>
+        <w:t>Example:   wsusutil.exe export export041917.xml.gz export041917.log</w:t>
+      </w:r>
+    </w:p>
+    <w:p>
+      <w:pPr>
+        <w:pStyle w:val="ListParagraph"/>
+        <w:numPr>
+          <w:ilvl w:val="0"/>
+          <w:numId w:val="3"/>
+        </w:numPr>
+      </w:pPr>
+      <w:sdt>
+        <w:sdtPr>
+          <w:id w:val="-1212653564"/>
+          <w14:checkbox>
+            <w14:checked w14:val="0"/>
+            <w14:checkedState w14:val="2612" w14:font="MS Gothic"/>
+            <w14:uncheckedState w14:val="2610" w14:font="MS Gothic"/>
+          </w14:checkbox>
+        </w:sdtPr>
+        <w:sdtContent>
+          <w:r>
+            <w:rPr>
+              <w:rFonts w:ascii="MS Gothic" w:eastAsia="MS Gothic" w:hAnsi="MS Gothic" w:hint="eastAsia"/>
+            </w:rPr>
+            <w:t>☐</w:t>
+          </w:r>
+        </w:sdtContent>
+      </w:sdt>
+      <w:r>
+        <w:t xml:space="preserve"> </w:t>
+      </w:r>
+      <w:r>
+        <w:rPr>
+          <w:b/>
+        </w:rPr>
+        <w:t>Copy</w:t>
+      </w:r>
+      <w:r>
+        <w:t xml:space="preserve"> the metadata export.xml.gz file over to the external HDD.</w:t>
+      </w:r>
+    </w:p>
+    <w:p>
+      <w:pPr>
+        <w:pStyle w:val="ListParagraph"/>
+        <w:numPr>
+          <w:ilvl w:val="0"/>
+          <w:numId w:val="3"/>
+        </w:numPr>
+      </w:pPr>
+      <w:sdt>
+        <w:sdtPr>
+          <w:id w:val="-811795734"/>
+          <w14:checkbox>
+            <w14:checked w14:val="0"/>
+            <w14:checkedState w14:val="2612" w14:font="MS Gothic"/>
+            <w14:uncheckedState w14:val="2610" w14:font="MS Gothic"/>
+          </w14:checkbox>
+        </w:sdtPr>
+        <w:sdtContent>
+          <w:r>
+            <w:rPr>
+              <w:rFonts w:ascii="MS Gothic" w:eastAsia="MS Gothic" w:hAnsi="MS Gothic" w:hint="eastAsia"/>
+            </w:rPr>
+            <w:t>☐</w:t>
+          </w:r>
+        </w:sdtContent>
+      </w:sdt>
+      <w:r>
+        <w:t xml:space="preserve"> Properly eject/disconnect the external HDD from the internet-connected WSUS server</w:t>
+      </w:r>
+    </w:p>
+    <w:p>
+      <w:pPr>
+        <w:pStyle w:val="ListParagraph"/>
+        <w:numPr>
+          <w:ilvl w:val="0"/>
+          <w:numId w:val="3"/>
+        </w:numPr>
+      </w:pPr>
+      <w:sdt>
+        <w:sdtPr>
+          <w:id w:val="1223946429"/>
+          <w14:checkbox>
+            <w14:checked w14:val="0"/>
+            <w14:checkedState w14:val="2612" w14:font="MS Gothic"/>
+            <w14:uncheckedState w14:val="2610" w14:font="MS Gothic"/>
+          </w14:checkbox>
+        </w:sdtPr>
+        <w:sdtContent>
+          <w:r>
+            <w:rPr>
+              <w:rFonts w:ascii="MS Gothic" w:eastAsia="MS Gothic" w:hAnsi="MS Gothic" w:hint="eastAsia"/>
+            </w:rPr>
+            <w:t>☐</w:t>
+          </w:r>
+        </w:sdtContent>
+      </w:sdt>
+      <w:r>
+        <w:t xml:space="preserve"> Connect the external HDD to the disconnected WSUS server</w:t>
+      </w:r>
+    </w:p>
+    <w:p>
+      <w:pPr>
+        <w:pStyle w:val="ListParagraph"/>
+        <w:numPr>
+          <w:ilvl w:val="0"/>
+          <w:numId w:val="3"/>
+        </w:numPr>
+      </w:pPr>
+      <w:sdt>
+        <w:sdtPr>
+          <w:id w:val="-296600531"/>
+          <w14:checkbox>
+            <w14:checked w14:val="0"/>
+            <w14:checkedState w14:val="2612" w14:font="MS Gothic"/>
+            <w14:uncheckedState w14:val="2610" w14:font="MS Gothic"/>
+          </w14:checkbox>
+        </w:sdtPr>
+        <w:sdtContent>
+          <w:r>
+            <w:rPr>
+              <w:rFonts w:ascii="MS Gothic" w:eastAsia="MS Gothic" w:hAnsi="MS Gothic" w:hint="eastAsia"/>
+            </w:rPr>
+            <w:t>☐</w:t>
+          </w:r>
+        </w:sdtContent>
+      </w:sdt>
+      <w:r>
+        <w:t xml:space="preserve"> Copy the WsusContent directory from the external HDD over to the disconnected WSUS server using ROBOCOPY:</w:t>
+      </w:r>
+    </w:p>
+    <w:p>
+      <w:pPr>
+        <w:pStyle w:val="ListParagraph"/>
+        <w:numPr>
+          <w:ilvl w:val="1"/>
+          <w:numId w:val="3"/>
+        </w:numPr>
+      </w:pPr>
+      <w:r>
+        <w:rPr>
+          <w:b/>
+        </w:rPr>
+        <w:t>Robocopy f:\wsusexports\wsuscontent e:\wsus\wsuscontent /e /r:3 /w:5</w:t>
+      </w:r>
+    </w:p>
+    <w:p>
+      <w:pPr>
+        <w:pStyle w:val="ListParagraph"/>
+        <w:numPr>
+          <w:ilvl w:val="0"/>
+          <w:numId w:val="3"/>
+        </w:numPr>
+      </w:pPr>
+      <w:sdt>
+        <w:sdtPr>
+          <w:id w:val="-1814862323"/>
+          <w14:checkbox>
+            <w14:checked w14:val="0"/>
+            <w14:checkedState w14:val="2612" w14:font="MS Gothic"/>
+            <w14:uncheckedState w14:val="2610" w14:font="MS Gothic"/>
+          </w14:checkbox>
+        </w:sdtPr>
+        <w:sdtContent>
+          <w:r>
+            <w:rPr>
+              <w:rFonts w:ascii="MS Gothic" w:eastAsia="MS Gothic" w:hAnsi="MS Gothic" w:hint="eastAsia"/>
+            </w:rPr>
+            <w:t>☐</w:t>
+          </w:r>
+        </w:sdtContent>
+      </w:sdt>
+      <w:r>
+        <w:t xml:space="preserve"> Copy the metadata export.xml.gz file over to the </w:t>
+      </w:r>
+      <w:r>
+        <w:rPr>
+          <w:b/>
+        </w:rPr>
+        <w:t>C:\Program Files\Update Services\Tools</w:t>
+      </w:r>
+      <w:r>
+        <w:t xml:space="preserve"> directory on the disconnected WSUS server</w:t>
+      </w:r>
+    </w:p>
+    <w:p>
+      <w:pPr>
+        <w:pStyle w:val="ListParagraph"/>
+        <w:numPr>
+          <w:ilvl w:val="0"/>
+          <w:numId w:val="3"/>
+        </w:numPr>
+      </w:pPr>
+      <w:sdt>
+        <w:sdtPr>
+          <w:id w:val="1298569732"/>
+          <w14:checkbox>
+            <w14:checked w14:val="0"/>
+            <w14:checkedState w14:val="2612" w14:font="MS Gothic"/>
+            <w14:uncheckedState w14:val="2610" w14:font="MS Gothic"/>
+          </w14:checkbox>
+        </w:sdtPr>
+        <w:sdtContent>
+          <w:r>
+            <w:rPr>
+              <w:rFonts w:ascii="MS Gothic" w:eastAsia="MS Gothic" w:hAnsi="MS Gothic" w:hint="eastAsia"/>
+            </w:rPr>
+            <w:t>☐</w:t>
+          </w:r>
+        </w:sdtContent>
+      </w:sdt>
+      <w:r>
+        <w:t xml:space="preserve"> Import the metadata export.xml.gz file into the disconnected WSUS server. Open an administrative command prompt, navigate to the </w:t>
+      </w:r>
+      <w:r>
+        <w:rPr>
+          <w:b/>
+        </w:rPr>
+        <w:t>C:\Program Files\Update Services\Tools</w:t>
+      </w:r>
+      <w:r>
+        <w:t xml:space="preserve"> directory, and run the following command:</w:t>
+      </w:r>
+    </w:p>
+    <w:p>
+      <w:pPr>
+        <w:pStyle w:val="ListParagraph"/>
+        <w:numPr>
+          <w:ilvl w:val="1"/>
+          <w:numId w:val="3"/>
+        </w:numPr>
+      </w:pPr>
+      <w:r>
+        <w:rPr>
+          <w:b/>
+        </w:rPr>
+        <w:t xml:space="preserve">Wsusutil.exe import &lt;exported file from </w:t>
       </w:r>
       <w:proofErr w:type="spellStart"/>
       <w:r>
         <w:rPr>
           <w:b/>
         </w:rPr>
-        <w:t>x</w:t>
-      </w:r>
-      <w:r>
-        <w:rPr>
-          <w:b/>
-        </w:rPr>
-        <w:t>xxx.xx</w:t>
+        <w:t>prev</w:t>
       </w:r>
       <w:proofErr w:type="spellEnd"/>
       <w:r>
         <w:rPr>
           <w:b/>
         </w:rPr>
-        <w:t xml:space="preserve"> MB of </w:t>
-      </w:r>
-      <w:proofErr w:type="spellStart"/>
-      <w:r>
-        <w:rPr>
-          <w:b/>
-        </w:rPr>
-        <w:t>xxxx.xx</w:t>
-      </w:r>
-      <w:proofErr w:type="spellEnd"/>
-      <w:r>
-        <w:rPr>
-          <w:b/>
-        </w:rPr>
-        <w:t xml:space="preserve"> MB</w:t>
-      </w:r>
-      <w:r>
-        <w:t xml:space="preserve"> that show the progress.</w:t>
-      </w:r>
+        <w:t xml:space="preserve"> server&gt; &lt;import log filename&gt;</w:t>
+      </w:r>
+    </w:p>
+    <w:p>
+      <w:pPr>
+        <w:pStyle w:val="ListParagraph"/>
+        <w:numPr>
+          <w:ilvl w:val="1"/>
+          <w:numId w:val="3"/>
+        </w:numPr>
+      </w:pPr>
+      <w:r>
+        <w:t>Example:   wsusutil.exe import export041917.xml.gz import041917.log</w:t>
+      </w:r>
+    </w:p>
+    <w:p>
+      <w:pPr>
+        <w:pStyle w:val="ListParagraph"/>
+        <w:numPr>
+          <w:ilvl w:val="0"/>
+          <w:numId w:val="3"/>
+        </w:numPr>
+      </w:pPr>
+      <w:sdt>
+        <w:sdtPr>
+          <w:id w:val="-1234226329"/>
+          <w14:checkbox>
+            <w14:checked w14:val="0"/>
+            <w14:checkedState w14:val="2612" w14:font="MS Gothic"/>
+            <w14:uncheckedState w14:val="2610" w14:font="MS Gothic"/>
+          </w14:checkbox>
+        </w:sdtPr>
+        <w:sdtContent>
+          <w:r>
+            <w:rPr>
+              <w:rFonts w:ascii="MS Gothic" w:eastAsia="MS Gothic" w:hAnsi="MS Gothic" w:hint="eastAsia"/>
+            </w:rPr>
+            <w:t>☐</w:t>
+          </w:r>
+        </w:sdtContent>
+      </w:sdt>
+      <w:r>
+        <w:t xml:space="preserve"> Open </w:t>
+      </w:r>
+      <w:r>
+        <w:rPr>
+          <w:b/>
+        </w:rPr>
+        <w:t>WSUS Management Console</w:t>
+      </w:r>
+      <w:r>
+        <w:t>, and approve the new updates that were just added.</w:t>
+      </w:r>
+    </w:p>
+    <w:p>
+      <w:pPr>
+        <w:pStyle w:val="ListParagraph"/>
+        <w:numPr>
+          <w:ilvl w:val="0"/>
+          <w:numId w:val="3"/>
+        </w:numPr>
+      </w:pPr>
+      <w:sdt>
+        <w:sdtPr>
+          <w:id w:val="1102151483"/>
+          <w14:checkbox>
+            <w14:checked w14:val="0"/>
+            <w14:checkedState w14:val="2612" w14:font="MS Gothic"/>
+            <w14:uncheckedState w14:val="2610" w14:font="MS Gothic"/>
+          </w14:checkbox>
+        </w:sdtPr>
+        <w:sdtContent>
+          <w:r>
+            <w:rPr>
+              <w:rFonts w:ascii="MS Gothic" w:eastAsia="MS Gothic" w:hAnsi="MS Gothic" w:hint="eastAsia"/>
+            </w:rPr>
+            <w:t>☐</w:t>
+          </w:r>
+        </w:sdtContent>
+      </w:sdt>
+      <w:r>
+        <w:t xml:space="preserve"> Go to the WSUS Dashboard overview, and monitor the progress of the </w:t>
+      </w:r>
+      <w:r>
+        <w:rPr>
+          <w:b/>
+        </w:rPr>
+        <w:t xml:space="preserve">Updates Needing Files </w:t>
+      </w:r>
+      <w:r>
+        <w:t>section. WSUS will take some time to process and validate the new files. This is how the disconnected WSUS “downloads” the content files for those new patches</w:t>
+      </w:r>
+      <w:r>
+        <w:t>.</w:t>
+      </w:r>
+      <w:bookmarkStart w:id="0" w:name="_GoBack"/>
+      <w:bookmarkEnd w:id="0"/>
     </w:p>
     <w:sectPr>
       <w:pgSz w:w="12240" w:h="15840"/>
@@ -2343,9 +3056,9 @@
     </w:lvl>
   </w:abstractNum>
   <w:abstractNum w:abstractNumId="1" w15:restartNumberingAfterBreak="0">
-    <w:nsid w:val="42B013BB"/>
+    <w:nsid w:val="3DA11825"/>
     <w:multiLevelType w:val="hybridMultilevel"/>
-    <w:tmpl w:val="BBFC525E"/>
+    <w:tmpl w:val="F01019DC"/>
     <w:lvl w:ilvl="0" w:tplc="0409000F">
       <w:start w:val="1"/>
       <w:numFmt w:val="decimal"/>
@@ -2431,10 +3144,102 @@
       </w:pPr>
     </w:lvl>
   </w:abstractNum>
+  <w:abstractNum w:abstractNumId="2" w15:restartNumberingAfterBreak="0">
+    <w:nsid w:val="42B013BB"/>
+    <w:multiLevelType w:val="hybridMultilevel"/>
+    <w:tmpl w:val="BBFC525E"/>
+    <w:lvl w:ilvl="0" w:tplc="0409000F">
+      <w:start w:val="1"/>
+      <w:numFmt w:val="decimal"/>
+      <w:lvlText w:val="%1."/>
+      <w:lvlJc w:val="left"/>
+      <w:pPr>
+        <w:ind w:left="720" w:hanging="360"/>
+      </w:pPr>
+      <w:rPr>
+        <w:rFonts w:hint="default"/>
+      </w:rPr>
+    </w:lvl>
+    <w:lvl w:ilvl="1" w:tplc="04090019">
+      <w:start w:val="1"/>
+      <w:numFmt w:val="lowerLetter"/>
+      <w:lvlText w:val="%2."/>
+      <w:lvlJc w:val="left"/>
+      <w:pPr>
+        <w:ind w:left="1440" w:hanging="360"/>
+      </w:pPr>
+    </w:lvl>
+    <w:lvl w:ilvl="2" w:tplc="0409001B" w:tentative="1">
+      <w:start w:val="1"/>
+      <w:numFmt w:val="lowerRoman"/>
+      <w:lvlText w:val="%3."/>
+      <w:lvlJc w:val="right"/>
+      <w:pPr>
+        <w:ind w:left="2160" w:hanging="180"/>
+      </w:pPr>
+    </w:lvl>
+    <w:lvl w:ilvl="3" w:tplc="0409000F" w:tentative="1">
+      <w:start w:val="1"/>
+      <w:numFmt w:val="decimal"/>
+      <w:lvlText w:val="%4."/>
+      <w:lvlJc w:val="left"/>
+      <w:pPr>
+        <w:ind w:left="2880" w:hanging="360"/>
+      </w:pPr>
+    </w:lvl>
+    <w:lvl w:ilvl="4" w:tplc="04090019" w:tentative="1">
+      <w:start w:val="1"/>
+      <w:numFmt w:val="lowerLetter"/>
+      <w:lvlText w:val="%5."/>
+      <w:lvlJc w:val="left"/>
+      <w:pPr>
+        <w:ind w:left="3600" w:hanging="360"/>
+      </w:pPr>
+    </w:lvl>
+    <w:lvl w:ilvl="5" w:tplc="0409001B" w:tentative="1">
+      <w:start w:val="1"/>
+      <w:numFmt w:val="lowerRoman"/>
+      <w:lvlText w:val="%6."/>
+      <w:lvlJc w:val="right"/>
+      <w:pPr>
+        <w:ind w:left="4320" w:hanging="180"/>
+      </w:pPr>
+    </w:lvl>
+    <w:lvl w:ilvl="6" w:tplc="0409000F" w:tentative="1">
+      <w:start w:val="1"/>
+      <w:numFmt w:val="decimal"/>
+      <w:lvlText w:val="%7."/>
+      <w:lvlJc w:val="left"/>
+      <w:pPr>
+        <w:ind w:left="5040" w:hanging="360"/>
+      </w:pPr>
+    </w:lvl>
+    <w:lvl w:ilvl="7" w:tplc="04090019" w:tentative="1">
+      <w:start w:val="1"/>
+      <w:numFmt w:val="lowerLetter"/>
+      <w:lvlText w:val="%8."/>
+      <w:lvlJc w:val="left"/>
+      <w:pPr>
+        <w:ind w:left="5760" w:hanging="360"/>
+      </w:pPr>
+    </w:lvl>
+    <w:lvl w:ilvl="8" w:tplc="0409001B" w:tentative="1">
+      <w:start w:val="1"/>
+      <w:numFmt w:val="lowerRoman"/>
+      <w:lvlText w:val="%9."/>
+      <w:lvlJc w:val="right"/>
+      <w:pPr>
+        <w:ind w:left="6480" w:hanging="180"/>
+      </w:pPr>
+    </w:lvl>
+  </w:abstractNum>
   <w:num w:numId="1">
     <w:abstractNumId w:val="0"/>
   </w:num>
   <w:num w:numId="2">
+    <w:abstractNumId w:val="2"/>
+  </w:num>
+  <w:num w:numId="3">
     <w:abstractNumId w:val="1"/>
   </w:num>
 </w:numbering>

</xml_diff>

<commit_message>
Added "notes" section at end of document
</commit_message>
<xml_diff>
--- a/WSUS - Setup Connected and Disconnected Servers.docx
+++ b/WSUS - Setup Connected and Disconnected Servers.docx
@@ -13,6 +13,11 @@
     <w:p>
       <w:r>
         <w:t xml:space="preserve">This guide provides the general steps needed to setup two WSUS servers: one that connects to the internet and Microsoft, and one that is disconnected from the internet on some internal network. </w:t>
+      </w:r>
+    </w:p>
+    <w:p>
+      <w:r>
+        <w:t>See the notes at the end of this document for additional observations and tips I’ve come across managing the WSUS server.</w:t>
       </w:r>
     </w:p>
     <w:p>
@@ -376,15 +381,7 @@
         <w:t>E:\</w:t>
       </w:r>
       <w:r>
-        <w:t xml:space="preserve"> and call it “</w:t>
-      </w:r>
-      <w:proofErr w:type="spellStart"/>
-      <w:r>
-        <w:t>wsus_files</w:t>
-      </w:r>
-      <w:proofErr w:type="spellEnd"/>
-      <w:r>
-        <w:t>”</w:t>
+        <w:t xml:space="preserve"> and call it “wsus_files”</w:t>
       </w:r>
     </w:p>
     <w:p>
@@ -436,15 +433,7 @@
         <w:t xml:space="preserve"> folder</w:t>
       </w:r>
       <w:r>
-        <w:t xml:space="preserve"> in E:\ called “</w:t>
-      </w:r>
-      <w:proofErr w:type="spellStart"/>
-      <w:r>
-        <w:t>wsus</w:t>
-      </w:r>
-      <w:proofErr w:type="spellEnd"/>
-      <w:r>
-        <w:t>”</w:t>
+        <w:t xml:space="preserve"> in E:\ called “wsus”</w:t>
       </w:r>
     </w:p>
     <w:p>
@@ -731,13 +720,8 @@
         <w:t>Enter “</w:t>
       </w:r>
       <w:r>
-        <w:t>e:\</w:t>
-      </w:r>
-      <w:proofErr w:type="spellStart"/>
-      <w:r>
-        <w:t>wsus</w:t>
-      </w:r>
-      <w:proofErr w:type="spellEnd"/>
+        <w:t>e:\wsus</w:t>
+      </w:r>
       <w:r>
         <w:t>” (assuming E:\ is the partition you created earlier) as the</w:t>
       </w:r>
@@ -1470,15 +1454,7 @@
         <w:t>E:\</w:t>
       </w:r>
       <w:r>
-        <w:t xml:space="preserve"> and call it “</w:t>
-      </w:r>
-      <w:proofErr w:type="spellStart"/>
-      <w:r>
-        <w:t>wsus_files</w:t>
-      </w:r>
-      <w:proofErr w:type="spellEnd"/>
-      <w:r>
-        <w:t>”</w:t>
+        <w:t xml:space="preserve"> and call it “wsus_files”</w:t>
       </w:r>
     </w:p>
     <w:p>
@@ -1521,15 +1497,7 @@
         <w:t>new folder</w:t>
       </w:r>
       <w:r>
-        <w:t xml:space="preserve"> in E:\ called “</w:t>
-      </w:r>
-      <w:proofErr w:type="spellStart"/>
-      <w:r>
-        <w:t>wsus</w:t>
-      </w:r>
-      <w:proofErr w:type="spellEnd"/>
-      <w:r>
-        <w:t>”</w:t>
+        <w:t xml:space="preserve"> in E:\ called “wsus”</w:t>
       </w:r>
     </w:p>
     <w:p>
@@ -1740,13 +1708,8 @@
         <w:t>Enter “</w:t>
       </w:r>
       <w:r>
-        <w:t>e:\</w:t>
-      </w:r>
-      <w:proofErr w:type="spellStart"/>
-      <w:r>
-        <w:t>wsus</w:t>
-      </w:r>
-      <w:proofErr w:type="spellEnd"/>
+        <w:t>e:\wsus</w:t>
+      </w:r>
       <w:r>
         <w:t>” (assuming E:\ is the partition you created earlier) as the</w:t>
       </w:r>
@@ -2126,15 +2089,7 @@
         <w:t>Approve</w:t>
       </w:r>
       <w:r>
-        <w:t xml:space="preserve"> the updates you need. </w:t>
-      </w:r>
-      <w:proofErr w:type="gramStart"/>
-      <w:r>
-        <w:t>Typically</w:t>
-      </w:r>
-      <w:proofErr w:type="gramEnd"/>
-      <w:r>
-        <w:t xml:space="preserve"> this will be every update that was imported, so you can Select All, Right-Click, and Approve for Install. </w:t>
+        <w:t xml:space="preserve"> the updates you need. Typically this will be every update that was imported, so you can Select All, Right-Click, and Approve for Install. </w:t>
       </w:r>
     </w:p>
     <w:p>
@@ -2165,15 +2120,7 @@
         </w:sdtContent>
       </w:sdt>
       <w:r>
-        <w:t xml:space="preserve"> You may need to wait a few hours for WSUS to “download” update files. </w:t>
-      </w:r>
-      <w:proofErr w:type="gramStart"/>
-      <w:r>
-        <w:t>Basically</w:t>
-      </w:r>
-      <w:proofErr w:type="gramEnd"/>
-      <w:r>
-        <w:t xml:space="preserve"> it’s re-synching all of the metadata for newly approved updates with the actual update files you copied over in WsusContent. You can watch the progress from the WSUS dashboard under the “Download Status” section. You will see </w:t>
+        <w:t xml:space="preserve"> You may need to wait a few hours for WSUS to “download” update files. Basically it’s re-synching all of the metadata for newly approved updates with the actual update files you copied over in WsusContent. You can watch the progress from the WSUS dashboard under the “Download Status” section. You will see </w:t>
       </w:r>
       <w:r>
         <w:rPr>
@@ -2193,8 +2140,6 @@
       <w:r>
         <w:t xml:space="preserve"> </w:t>
       </w:r>
-      <w:proofErr w:type="spellStart"/>
-      <w:proofErr w:type="gramStart"/>
       <w:r>
         <w:rPr>
           <w:b/>
@@ -2205,29 +2150,7 @@
         <w:rPr>
           <w:b/>
         </w:rPr>
-        <w:t>xxx.xx</w:t>
-      </w:r>
-      <w:proofErr w:type="spellEnd"/>
-      <w:proofErr w:type="gramEnd"/>
-      <w:r>
-        <w:rPr>
-          <w:b/>
-        </w:rPr>
-        <w:t xml:space="preserve"> MB of </w:t>
-      </w:r>
-      <w:proofErr w:type="spellStart"/>
-      <w:r>
-        <w:rPr>
-          <w:b/>
-        </w:rPr>
-        <w:t>xxxx.xx</w:t>
-      </w:r>
-      <w:proofErr w:type="spellEnd"/>
-      <w:r>
-        <w:rPr>
-          <w:b/>
-        </w:rPr>
-        <w:t xml:space="preserve"> MB</w:t>
+        <w:t>xxx.xx MB of xxxx.xx MB</w:t>
       </w:r>
       <w:r>
         <w:t xml:space="preserve"> that show the progress.</w:t>
@@ -2258,6 +2181,7 @@
             <w14:uncheckedState w14:val="2610" w14:font="MS Gothic"/>
           </w14:checkbox>
         </w:sdtPr>
+        <w:sdtEndPr/>
         <w:sdtContent>
           <w:r>
             <w:rPr>
@@ -2291,6 +2215,7 @@
             <w14:uncheckedState w14:val="2610" w14:font="MS Gothic"/>
           </w14:checkbox>
         </w:sdtPr>
+        <w:sdtEndPr/>
         <w:sdtContent>
           <w:r>
             <w:rPr>
@@ -2345,6 +2270,7 @@
             <w14:uncheckedState w14:val="2610" w14:font="MS Gothic"/>
           </w14:checkbox>
         </w:sdtPr>
+        <w:sdtEndPr/>
         <w:sdtContent>
           <w:r>
             <w:rPr>
@@ -2396,6 +2322,7 @@
             <w14:uncheckedState w14:val="2610" w14:font="MS Gothic"/>
           </w14:checkbox>
         </w:sdtPr>
+        <w:sdtEndPr/>
         <w:sdtContent>
           <w:r>
             <w:rPr>
@@ -2444,6 +2371,7 @@
             <w14:uncheckedState w14:val="2610" w14:font="MS Gothic"/>
           </w14:checkbox>
         </w:sdtPr>
+        <w:sdtEndPr/>
         <w:sdtContent>
           <w:r>
             <w:rPr>
@@ -2521,6 +2449,7 @@
         </w:numPr>
       </w:pPr>
       <w:r>
+        <w:lastRenderedPageBreak/>
         <w:t>example:   robocopy e:\wsus\wsuscontent x:\wsusexports\wsuscontent /e /r:3 /w:5</w:t>
       </w:r>
     </w:p>
@@ -2541,6 +2470,7 @@
             <w14:uncheckedState w14:val="2610" w14:font="MS Gothic"/>
           </w14:checkbox>
         </w:sdtPr>
+        <w:sdtEndPr/>
         <w:sdtContent>
           <w:r>
             <w:rPr>
@@ -2625,6 +2555,7 @@
             <w14:uncheckedState w14:val="2610" w14:font="MS Gothic"/>
           </w14:checkbox>
         </w:sdtPr>
+        <w:sdtEndPr/>
         <w:sdtContent>
           <w:r>
             <w:rPr>
@@ -2664,6 +2595,7 @@
             <w14:uncheckedState w14:val="2610" w14:font="MS Gothic"/>
           </w14:checkbox>
         </w:sdtPr>
+        <w:sdtEndPr/>
         <w:sdtContent>
           <w:r>
             <w:rPr>
@@ -2694,6 +2626,7 @@
             <w14:uncheckedState w14:val="2610" w14:font="MS Gothic"/>
           </w14:checkbox>
         </w:sdtPr>
+        <w:sdtEndPr/>
         <w:sdtContent>
           <w:r>
             <w:rPr>
@@ -2724,6 +2657,7 @@
             <w14:uncheckedState w14:val="2610" w14:font="MS Gothic"/>
           </w14:checkbox>
         </w:sdtPr>
+        <w:sdtEndPr/>
         <w:sdtContent>
           <w:r>
             <w:rPr>
@@ -2769,6 +2703,7 @@
             <w14:uncheckedState w14:val="2610" w14:font="MS Gothic"/>
           </w14:checkbox>
         </w:sdtPr>
+        <w:sdtEndPr/>
         <w:sdtContent>
           <w:r>
             <w:rPr>
@@ -2808,6 +2743,7 @@
             <w14:uncheckedState w14:val="2610" w14:font="MS Gothic"/>
           </w14:checkbox>
         </w:sdtPr>
+        <w:sdtEndPr/>
         <w:sdtContent>
           <w:r>
             <w:rPr>
@@ -2842,21 +2778,7 @@
         <w:rPr>
           <w:b/>
         </w:rPr>
-        <w:t xml:space="preserve">Wsusutil.exe import &lt;exported file from </w:t>
-      </w:r>
-      <w:proofErr w:type="spellStart"/>
-      <w:r>
-        <w:rPr>
-          <w:b/>
-        </w:rPr>
-        <w:t>prev</w:t>
-      </w:r>
-      <w:proofErr w:type="spellEnd"/>
-      <w:r>
-        <w:rPr>
-          <w:b/>
-        </w:rPr>
-        <w:t xml:space="preserve"> server&gt; &lt;import log filename&gt;</w:t>
+        <w:t>Wsusutil.exe import &lt;exported file from prev server&gt; &lt;import log filename&gt;</w:t>
       </w:r>
     </w:p>
     <w:p>
@@ -2888,6 +2810,7 @@
             <w14:uncheckedState w14:val="2610" w14:font="MS Gothic"/>
           </w14:checkbox>
         </w:sdtPr>
+        <w:sdtEndPr/>
         <w:sdtContent>
           <w:r>
             <w:rPr>
@@ -2927,6 +2850,7 @@
             <w14:uncheckedState w14:val="2610" w14:font="MS Gothic"/>
           </w14:checkbox>
         </w:sdtPr>
+        <w:sdtEndPr/>
         <w:sdtContent>
           <w:r>
             <w:rPr>
@@ -2950,6 +2874,58 @@
       </w:r>
       <w:r>
         <w:t>.</w:t>
+      </w:r>
+    </w:p>
+    <w:p>
+      <w:pPr>
+        <w:pStyle w:val="Heading2"/>
+      </w:pPr>
+      <w:r>
+        <w:t>N O T E S</w:t>
+      </w:r>
+    </w:p>
+    <w:p>
+      <w:pPr>
+        <w:pStyle w:val="ListParagraph"/>
+        <w:numPr>
+          <w:ilvl w:val="0"/>
+          <w:numId w:val="4"/>
+        </w:numPr>
+      </w:pPr>
+      <w:r>
+        <w:rPr>
+          <w:b/>
+        </w:rPr>
+        <w:t>Problem with WSUS server not pulling down all the updates it needs for itself.</w:t>
+      </w:r>
+      <w:r>
+        <w:t xml:space="preserve"> After pointing the offline WSUS server to itself to pull updates (versus the default setting of it trying to pull from Microsoft’s servers) the server pulls down a chunk of updates, but not all of them. A fresh Windows Server 2012 R2 system will need around 150 updates installed to start. The disconnected WSUS server only pulled around 60, if I remember correctly. After that, the server would not recognize that it needed any more updates, and would display the “Your computer is up to date” message. However, ACAS showed that the server was missing a lot of updates still.</w:t>
+      </w:r>
+    </w:p>
+    <w:p>
+      <w:pPr>
+        <w:pStyle w:val="ListParagraph"/>
+      </w:pPr>
+    </w:p>
+    <w:p>
+      <w:pPr>
+        <w:pStyle w:val="ListParagraph"/>
+      </w:pPr>
+      <w:r>
+        <w:t xml:space="preserve">The fix I found, was that the server was missing a core update package that was almost like a Service Pack. Without that update, it couldn’t recognize that it needed additional updates because those additional updates technically didn’t apply – yet. </w:t>
+      </w:r>
+    </w:p>
+    <w:p>
+      <w:pPr>
+        <w:pStyle w:val="ListParagraph"/>
+      </w:pPr>
+    </w:p>
+    <w:p>
+      <w:pPr>
+        <w:pStyle w:val="ListParagraph"/>
+      </w:pPr>
+      <w:r>
+        <w:t xml:space="preserve">First install KB2919442 – this is a prerequisite for installing the major update package. Next, find KB2919355 package on the Microsoft Update Catalog. It contains multiple updates. You must install them in this order: clearcompressionflag.exe (an executable that does something under-the-hood and won’t display anything graphically), KB2919355, KB2932046, KB2959977, KB2937592, KB2938439, KB2934018. After that and many reboots after most of those KBs are installed, the WSUS server should be able to check for updates and recognize that it needs to pull down additional updates. </w:t>
       </w:r>
       <w:bookmarkStart w:id="0" w:name="_GoBack"/>
       <w:bookmarkEnd w:id="0"/>
@@ -3056,6 +3032,95 @@
     </w:lvl>
   </w:abstractNum>
   <w:abstractNum w:abstractNumId="1" w15:restartNumberingAfterBreak="0">
+    <w:nsid w:val="242B3B69"/>
+    <w:multiLevelType w:val="hybridMultilevel"/>
+    <w:tmpl w:val="61B4D61A"/>
+    <w:lvl w:ilvl="0" w:tplc="0409000F">
+      <w:start w:val="1"/>
+      <w:numFmt w:val="decimal"/>
+      <w:lvlText w:val="%1."/>
+      <w:lvlJc w:val="left"/>
+      <w:pPr>
+        <w:ind w:left="720" w:hanging="360"/>
+      </w:pPr>
+      <w:rPr>
+        <w:rFonts w:hint="default"/>
+      </w:rPr>
+    </w:lvl>
+    <w:lvl w:ilvl="1" w:tplc="04090019" w:tentative="1">
+      <w:start w:val="1"/>
+      <w:numFmt w:val="lowerLetter"/>
+      <w:lvlText w:val="%2."/>
+      <w:lvlJc w:val="left"/>
+      <w:pPr>
+        <w:ind w:left="1440" w:hanging="360"/>
+      </w:pPr>
+    </w:lvl>
+    <w:lvl w:ilvl="2" w:tplc="0409001B" w:tentative="1">
+      <w:start w:val="1"/>
+      <w:numFmt w:val="lowerRoman"/>
+      <w:lvlText w:val="%3."/>
+      <w:lvlJc w:val="right"/>
+      <w:pPr>
+        <w:ind w:left="2160" w:hanging="180"/>
+      </w:pPr>
+    </w:lvl>
+    <w:lvl w:ilvl="3" w:tplc="0409000F" w:tentative="1">
+      <w:start w:val="1"/>
+      <w:numFmt w:val="decimal"/>
+      <w:lvlText w:val="%4."/>
+      <w:lvlJc w:val="left"/>
+      <w:pPr>
+        <w:ind w:left="2880" w:hanging="360"/>
+      </w:pPr>
+    </w:lvl>
+    <w:lvl w:ilvl="4" w:tplc="04090019" w:tentative="1">
+      <w:start w:val="1"/>
+      <w:numFmt w:val="lowerLetter"/>
+      <w:lvlText w:val="%5."/>
+      <w:lvlJc w:val="left"/>
+      <w:pPr>
+        <w:ind w:left="3600" w:hanging="360"/>
+      </w:pPr>
+    </w:lvl>
+    <w:lvl w:ilvl="5" w:tplc="0409001B" w:tentative="1">
+      <w:start w:val="1"/>
+      <w:numFmt w:val="lowerRoman"/>
+      <w:lvlText w:val="%6."/>
+      <w:lvlJc w:val="right"/>
+      <w:pPr>
+        <w:ind w:left="4320" w:hanging="180"/>
+      </w:pPr>
+    </w:lvl>
+    <w:lvl w:ilvl="6" w:tplc="0409000F" w:tentative="1">
+      <w:start w:val="1"/>
+      <w:numFmt w:val="decimal"/>
+      <w:lvlText w:val="%7."/>
+      <w:lvlJc w:val="left"/>
+      <w:pPr>
+        <w:ind w:left="5040" w:hanging="360"/>
+      </w:pPr>
+    </w:lvl>
+    <w:lvl w:ilvl="7" w:tplc="04090019" w:tentative="1">
+      <w:start w:val="1"/>
+      <w:numFmt w:val="lowerLetter"/>
+      <w:lvlText w:val="%8."/>
+      <w:lvlJc w:val="left"/>
+      <w:pPr>
+        <w:ind w:left="5760" w:hanging="360"/>
+      </w:pPr>
+    </w:lvl>
+    <w:lvl w:ilvl="8" w:tplc="0409001B" w:tentative="1">
+      <w:start w:val="1"/>
+      <w:numFmt w:val="lowerRoman"/>
+      <w:lvlText w:val="%9."/>
+      <w:lvlJc w:val="right"/>
+      <w:pPr>
+        <w:ind w:left="6480" w:hanging="180"/>
+      </w:pPr>
+    </w:lvl>
+  </w:abstractNum>
+  <w:abstractNum w:abstractNumId="2" w15:restartNumberingAfterBreak="0">
     <w:nsid w:val="3DA11825"/>
     <w:multiLevelType w:val="hybridMultilevel"/>
     <w:tmpl w:val="F01019DC"/>
@@ -3144,7 +3209,7 @@
       </w:pPr>
     </w:lvl>
   </w:abstractNum>
-  <w:abstractNum w:abstractNumId="2" w15:restartNumberingAfterBreak="0">
+  <w:abstractNum w:abstractNumId="3" w15:restartNumberingAfterBreak="0">
     <w:nsid w:val="42B013BB"/>
     <w:multiLevelType w:val="hybridMultilevel"/>
     <w:tmpl w:val="BBFC525E"/>
@@ -3237,9 +3302,12 @@
     <w:abstractNumId w:val="0"/>
   </w:num>
   <w:num w:numId="2">
+    <w:abstractNumId w:val="3"/>
+  </w:num>
+  <w:num w:numId="3">
     <w:abstractNumId w:val="2"/>
   </w:num>
-  <w:num w:numId="3">
+  <w:num w:numId="4">
     <w:abstractNumId w:val="1"/>
   </w:num>
 </w:numbering>
@@ -3674,7 +3742,6 @@
     <w:next w:val="Normal"/>
     <w:link w:val="Heading2Char"/>
     <w:uiPriority w:val="9"/>
-    <w:semiHidden/>
     <w:unhideWhenUsed/>
     <w:qFormat/>
     <w:rsid w:val="00F51AB4"/>
@@ -3931,7 +3998,6 @@
     <w:basedOn w:val="DefaultParagraphFont"/>
     <w:link w:val="Heading2"/>
     <w:uiPriority w:val="9"/>
-    <w:semiHidden/>
     <w:rsid w:val="00F51AB4"/>
     <w:rPr>
       <w:caps/>

</xml_diff>